<commit_message>
expEnd must also be changed, not just expStart 2.3 ist "mittel" not "leicht"
</commit_message>
<xml_diff>
--- a/src/doc-templates/templateMünchen.docx
+++ b/src/doc-templates/templateMünchen.docx
@@ -13,73 +13,27 @@
           <w:rFonts w:ascii="Calibri" w:eastAsia="Calibri" w:hAnsi="Calibri" w:cs="Calibri"/>
           <w:lang w:val="de-DE"/>
         </w:rPr>
-        <w:t xml:space="preserve">Kommentar: Die </w:t>
-      </w:r>
-      <w:proofErr w:type="spellStart"/>
+        <w:t xml:space="preserve">Kommentar: Die template-Datei fängt mit diesem Kommentar und einigen Parametern an, die das Programm steuern. Die Parameter-Sektion endet mit einer Zeile mit mehr als 5 Bindestrichen. Sie ist natürlich in der Ausgabedatei nicht enthalten. Die Tour- oder Terminnummern gibt das Programm z.B. im Ausgabeformat „Text“ aus. </w:t>
+      </w:r>
       <w:r>
         <w:rPr>
           <w:rFonts w:ascii="Calibri" w:eastAsia="Calibri" w:hAnsi="Calibri" w:cs="Calibri"/>
-          <w:lang w:val="de-DE"/>
-        </w:rPr>
-        <w:t>template</w:t>
-      </w:r>
-      <w:proofErr w:type="spellEnd"/>
+        </w:rPr>
+        <w:t xml:space="preserve">Die Parameter </w:t>
+      </w:r>
+      <w:proofErr w:type="gramStart"/>
       <w:r>
         <w:rPr>
           <w:rFonts w:ascii="Calibri" w:eastAsia="Calibri" w:hAnsi="Calibri" w:cs="Calibri"/>
-          <w:lang w:val="de-DE"/>
-        </w:rPr>
-        <w:t xml:space="preserve">-Datei fängt mit diesem Kommentar und einigen Parametern an, die das Programm steuern. Die Parameter-Sektion endet mit einer Zeile mit mehr als 5 Bindestrichen. Sie ist natürlich in der Ausgabedatei nicht enthalten. Die Tour- oder Terminnummern gibt das Programm z.B. im Ausgabeformat „Text“ aus. </w:t>
-      </w:r>
+        </w:rPr>
+        <w:t>sind</w:t>
+      </w:r>
+      <w:proofErr w:type="gramEnd"/>
       <w:r>
         <w:rPr>
           <w:rFonts w:ascii="Calibri" w:eastAsia="Calibri" w:hAnsi="Calibri" w:cs="Calibri"/>
         </w:rPr>
-        <w:t xml:space="preserve">Die Parameter </w:t>
-      </w:r>
-      <w:proofErr w:type="spellStart"/>
-      <w:proofErr w:type="gramStart"/>
-      <w:r>
-        <w:rPr>
-          <w:rFonts w:ascii="Calibri" w:eastAsia="Calibri" w:hAnsi="Calibri" w:cs="Calibri"/>
-        </w:rPr>
-        <w:t>sind</w:t>
-      </w:r>
-      <w:proofErr w:type="spellEnd"/>
-      <w:proofErr w:type="gramEnd"/>
-      <w:r>
-        <w:rPr>
-          <w:rFonts w:ascii="Calibri" w:eastAsia="Calibri" w:hAnsi="Calibri" w:cs="Calibri"/>
-        </w:rPr>
-        <w:t xml:space="preserve"> </w:t>
-      </w:r>
-      <w:proofErr w:type="spellStart"/>
-      <w:r>
-        <w:rPr>
-          <w:rFonts w:ascii="Calibri" w:eastAsia="Calibri" w:hAnsi="Calibri" w:cs="Calibri"/>
-        </w:rPr>
-        <w:t>im</w:t>
-      </w:r>
-      <w:proofErr w:type="spellEnd"/>
-      <w:r>
-        <w:rPr>
-          <w:rFonts w:ascii="Calibri" w:eastAsia="Calibri" w:hAnsi="Calibri" w:cs="Calibri"/>
-        </w:rPr>
-        <w:t xml:space="preserve"> </w:t>
-      </w:r>
-      <w:proofErr w:type="spellStart"/>
-      <w:r>
-        <w:rPr>
-          <w:rFonts w:ascii="Calibri" w:eastAsia="Calibri" w:hAnsi="Calibri" w:cs="Calibri"/>
-        </w:rPr>
-        <w:t>einzelnen</w:t>
-      </w:r>
-      <w:proofErr w:type="spellEnd"/>
-      <w:r>
-        <w:rPr>
-          <w:rFonts w:ascii="Calibri" w:eastAsia="Calibri" w:hAnsi="Calibri" w:cs="Calibri"/>
-        </w:rPr>
-        <w:t>:</w:t>
+        <w:t xml:space="preserve"> im einzelnen:</w:t>
       </w:r>
     </w:p>
     <w:p>
@@ -94,21 +48,12 @@
           <w:rFonts w:ascii="Calibri" w:eastAsia="Calibri" w:hAnsi="Calibri" w:cs="Calibri"/>
         </w:rPr>
       </w:pPr>
-      <w:proofErr w:type="spellStart"/>
       <w:r>
         <w:rPr>
           <w:rFonts w:ascii="Calibri" w:eastAsia="Calibri" w:hAnsi="Calibri" w:cs="Calibri"/>
           <w:lang w:val="de-DE"/>
         </w:rPr>
-        <w:t>Linkytp</w:t>
-      </w:r>
-      <w:proofErr w:type="spellEnd"/>
-      <w:r>
-        <w:rPr>
-          <w:rFonts w:ascii="Calibri" w:eastAsia="Calibri" w:hAnsi="Calibri" w:cs="Calibri"/>
-          <w:lang w:val="de-DE"/>
-        </w:rPr>
-        <w:t xml:space="preserve">: Frontend, Backend oder Kein. Damit erzeugt der Titel Web-Links ins Front- oder Backend, oder keinen Link. </w:t>
+        <w:t xml:space="preserve">Linkytp: Frontend, Backend oder Kein. Damit erzeugt der Titel Web-Links ins Front- oder Backend, oder keinen Link. </w:t>
       </w:r>
       <w:r>
         <w:rPr>
@@ -135,64 +80,30 @@
           <w:rFonts w:ascii="Calibri" w:eastAsia="Calibri" w:hAnsi="Calibri" w:cs="Calibri"/>
           <w:lang w:val="de-DE"/>
         </w:rPr>
-        <w:t>Ausgabedatei: Wohin die .</w:t>
-      </w:r>
-      <w:proofErr w:type="spellStart"/>
+        <w:t xml:space="preserve">Ausgabedatei: Wohin die .docx-Datei am Ende geschrieben wird. Default: wie template-Datei, </w:t>
+      </w:r>
       <w:r>
         <w:rPr>
           <w:rFonts w:ascii="Calibri" w:eastAsia="Calibri" w:hAnsi="Calibri" w:cs="Calibri"/>
           <w:lang w:val="de-DE"/>
         </w:rPr>
-        <w:t>docx</w:t>
-      </w:r>
-      <w:proofErr w:type="spellEnd"/>
+        <w:t xml:space="preserve">mit _f oder _b </w:t>
+      </w:r>
       <w:r>
         <w:rPr>
           <w:rFonts w:ascii="Calibri" w:eastAsia="Calibri" w:hAnsi="Calibri" w:cs="Calibri"/>
           <w:lang w:val="de-DE"/>
         </w:rPr>
-        <w:t xml:space="preserve">-Datei am Ende geschrieben wird. Default: wie </w:t>
-      </w:r>
-      <w:proofErr w:type="spellStart"/>
+        <w:t>hintendran</w:t>
+      </w:r>
+      <w:proofErr w:type="gramStart"/>
       <w:r>
         <w:rPr>
           <w:rFonts w:ascii="Calibri" w:eastAsia="Calibri" w:hAnsi="Calibri" w:cs="Calibri"/>
           <w:lang w:val="de-DE"/>
         </w:rPr>
-        <w:t>template</w:t>
-      </w:r>
-      <w:proofErr w:type="spellEnd"/>
-      <w:r>
-        <w:rPr>
-          <w:rFonts w:ascii="Calibri" w:eastAsia="Calibri" w:hAnsi="Calibri" w:cs="Calibri"/>
-          <w:lang w:val="de-DE"/>
-        </w:rPr>
-        <w:t xml:space="preserve">-Datei, </w:t>
-      </w:r>
-      <w:r>
-        <w:rPr>
-          <w:rFonts w:ascii="Calibri" w:eastAsia="Calibri" w:hAnsi="Calibri" w:cs="Calibri"/>
-          <w:lang w:val="de-DE"/>
-        </w:rPr>
-        <w:t xml:space="preserve">mit _f oder _b </w:t>
-      </w:r>
-      <w:proofErr w:type="spellStart"/>
-      <w:r>
-        <w:rPr>
-          <w:rFonts w:ascii="Calibri" w:eastAsia="Calibri" w:hAnsi="Calibri" w:cs="Calibri"/>
-          <w:lang w:val="de-DE"/>
-        </w:rPr>
-        <w:t>hintendran</w:t>
-      </w:r>
-      <w:proofErr w:type="gramStart"/>
-      <w:r>
-        <w:rPr>
-          <w:rFonts w:ascii="Calibri" w:eastAsia="Calibri" w:hAnsi="Calibri" w:cs="Calibri"/>
-          <w:lang w:val="de-DE"/>
-        </w:rPr>
         <w:t>,für</w:t>
       </w:r>
-      <w:proofErr w:type="spellEnd"/>
       <w:proofErr w:type="gramEnd"/>
       <w:r>
         <w:rPr>
@@ -227,23 +138,7 @@
           <w:rFonts w:ascii="Calibri" w:eastAsia="Calibri" w:hAnsi="Calibri" w:cs="Calibri"/>
           <w:lang w:val="de-DE"/>
         </w:rPr>
-        <w:t xml:space="preserve">Selektion: Welche Touren/Termine überhaupt erfaßt werden. Unterparameter werden durch einen </w:t>
-      </w:r>
-      <w:proofErr w:type="spellStart"/>
-      <w:r>
-        <w:rPr>
-          <w:rFonts w:ascii="Calibri" w:eastAsia="Calibri" w:hAnsi="Calibri" w:cs="Calibri"/>
-          <w:lang w:val="de-DE"/>
-        </w:rPr>
-        <w:t>tab</w:t>
-      </w:r>
-      <w:proofErr w:type="spellEnd"/>
-      <w:r>
-        <w:rPr>
-          <w:rFonts w:ascii="Calibri" w:eastAsia="Calibri" w:hAnsi="Calibri" w:cs="Calibri"/>
-          <w:lang w:val="de-DE"/>
-        </w:rPr>
-        <w:t xml:space="preserve"> eingerückt.</w:t>
+        <w:t>Selektion: Welche Touren/Termine überhaupt erfaßt werden. Unterparameter werden durch einen tab eingerückt.</w:t>
       </w:r>
     </w:p>
     <w:p>
@@ -280,21 +175,12 @@
           <w:lang w:val="de-DE"/>
         </w:rPr>
       </w:pPr>
-      <w:proofErr w:type="spellStart"/>
       <w:r>
         <w:rPr>
           <w:rFonts w:ascii="Calibri" w:eastAsia="Calibri" w:hAnsi="Calibri" w:cs="Calibri"/>
           <w:lang w:val="de-DE"/>
         </w:rPr>
-        <w:t>MitUntergliederungen</w:t>
-      </w:r>
-      <w:proofErr w:type="spellEnd"/>
-      <w:r>
-        <w:rPr>
-          <w:rFonts w:ascii="Calibri" w:eastAsia="Calibri" w:hAnsi="Calibri" w:cs="Calibri"/>
-          <w:lang w:val="de-DE"/>
-        </w:rPr>
-        <w:t>: ja oder nein. Default: ja</w:t>
+        <w:t>MitUntergliederungen: ja oder nein. Default: ja</w:t>
       </w:r>
     </w:p>
     <w:p>
@@ -330,61 +216,11 @@
           <w:rFonts w:ascii="Calibri" w:eastAsia="Calibri" w:hAnsi="Calibri" w:cs="Calibri"/>
         </w:rPr>
       </w:pPr>
-      <w:proofErr w:type="spellStart"/>
       <w:r>
         <w:rPr>
           <w:rFonts w:ascii="Calibri" w:eastAsia="Calibri" w:hAnsi="Calibri" w:cs="Calibri"/>
         </w:rPr>
-        <w:t>Ende</w:t>
-      </w:r>
-      <w:proofErr w:type="spellEnd"/>
-      <w:r>
-        <w:rPr>
-          <w:rFonts w:ascii="Calibri" w:eastAsia="Calibri" w:hAnsi="Calibri" w:cs="Calibri"/>
-        </w:rPr>
-        <w:t xml:space="preserve">: </w:t>
-      </w:r>
-      <w:proofErr w:type="spellStart"/>
-      <w:r>
-        <w:rPr>
-          <w:rFonts w:ascii="Calibri" w:eastAsia="Calibri" w:hAnsi="Calibri" w:cs="Calibri"/>
-        </w:rPr>
-        <w:t>Spätester</w:t>
-      </w:r>
-      <w:proofErr w:type="spellEnd"/>
-      <w:r>
-        <w:rPr>
-          <w:rFonts w:ascii="Calibri" w:eastAsia="Calibri" w:hAnsi="Calibri" w:cs="Calibri"/>
-        </w:rPr>
-        <w:t xml:space="preserve"> </w:t>
-      </w:r>
-      <w:proofErr w:type="spellStart"/>
-      <w:r>
-        <w:rPr>
-          <w:rFonts w:ascii="Calibri" w:eastAsia="Calibri" w:hAnsi="Calibri" w:cs="Calibri"/>
-        </w:rPr>
-        <w:t>Termin</w:t>
-      </w:r>
-      <w:proofErr w:type="spellEnd"/>
-      <w:r>
-        <w:rPr>
-          <w:rFonts w:ascii="Calibri" w:eastAsia="Calibri" w:hAnsi="Calibri" w:cs="Calibri"/>
-        </w:rPr>
-        <w:t xml:space="preserve"> (</w:t>
-      </w:r>
-      <w:proofErr w:type="spellStart"/>
-      <w:r>
-        <w:rPr>
-          <w:rFonts w:ascii="Calibri" w:eastAsia="Calibri" w:hAnsi="Calibri" w:cs="Calibri"/>
-        </w:rPr>
-        <w:t>einschließlich</w:t>
-      </w:r>
-      <w:proofErr w:type="spellEnd"/>
-      <w:r>
-        <w:rPr>
-          <w:rFonts w:ascii="Calibri" w:eastAsia="Calibri" w:hAnsi="Calibri" w:cs="Calibri"/>
-        </w:rPr>
-        <w:t>)</w:t>
+        <w:t>Ende: Spätester Termin (einschließlich)</w:t>
       </w:r>
     </w:p>
     <w:p>
@@ -433,16 +269,8 @@
         <w:rPr>
           <w:rFonts w:ascii="Calibri" w:eastAsia="Calibri" w:hAnsi="Calibri" w:cs="Calibri"/>
         </w:rPr>
-        <w:t xml:space="preserve">Name: Name der </w:t>
-      </w:r>
-      <w:proofErr w:type="spellStart"/>
-      <w:r>
-        <w:rPr>
-          <w:rFonts w:ascii="Calibri" w:eastAsia="Calibri" w:hAnsi="Calibri" w:cs="Calibri"/>
-        </w:rPr>
-        <w:t>Selektion</w:t>
-      </w:r>
-      <w:proofErr w:type="spellEnd"/>
+        <w:t>Name: Name der Selektion</w:t>
+      </w:r>
     </w:p>
     <w:p>
       <w:pPr>
@@ -478,21 +306,12 @@
           <w:lang w:val="de-DE"/>
         </w:rPr>
       </w:pPr>
-      <w:proofErr w:type="spellStart"/>
       <w:r>
         <w:rPr>
           <w:rFonts w:ascii="Calibri" w:eastAsia="Calibri" w:hAnsi="Calibri" w:cs="Calibri"/>
           <w:lang w:val="de-DE"/>
         </w:rPr>
-        <w:t>Titelenthältnicht</w:t>
-      </w:r>
-      <w:proofErr w:type="spellEnd"/>
-      <w:r>
-        <w:rPr>
-          <w:rFonts w:ascii="Calibri" w:eastAsia="Calibri" w:hAnsi="Calibri" w:cs="Calibri"/>
-          <w:lang w:val="de-DE"/>
-        </w:rPr>
-        <w:t>: Termin wird ausgewählt, wenn der Titel keinen dieser Werte enthält.</w:t>
+        <w:t>Titelenthältnicht: Termin wird ausgewählt, wenn der Titel keinen dieser Werte enthält.</w:t>
       </w:r>
     </w:p>
     <w:p>
@@ -508,21 +327,12 @@
           <w:lang w:val="de-DE"/>
         </w:rPr>
       </w:pPr>
-      <w:proofErr w:type="spellStart"/>
       <w:r>
         <w:rPr>
           <w:rFonts w:ascii="Calibri" w:eastAsia="Calibri" w:hAnsi="Calibri" w:cs="Calibri"/>
           <w:lang w:val="de-DE"/>
         </w:rPr>
-        <w:t>Terminnr</w:t>
-      </w:r>
-      <w:proofErr w:type="spellEnd"/>
-      <w:r>
-        <w:rPr>
-          <w:rFonts w:ascii="Calibri" w:eastAsia="Calibri" w:hAnsi="Calibri" w:cs="Calibri"/>
-          <w:lang w:val="de-DE"/>
-        </w:rPr>
-        <w:t>: Termin wird ausgewählt, wenn die Nummer in der folgenden Liste von Terminnummern vorkommt.</w:t>
+        <w:t>Terminnr: Termin wird ausgewählt, wenn die Nummer in der folgenden Liste von Terminnummern vorkommt.</w:t>
       </w:r>
     </w:p>
     <w:p>
@@ -538,21 +348,12 @@
           <w:lang w:val="de-DE"/>
         </w:rPr>
       </w:pPr>
-      <w:proofErr w:type="spellStart"/>
       <w:r>
         <w:rPr>
           <w:rFonts w:ascii="Calibri" w:eastAsia="Calibri" w:hAnsi="Calibri" w:cs="Calibri"/>
           <w:lang w:val="de-DE"/>
         </w:rPr>
-        <w:t>Nichtterminnr</w:t>
-      </w:r>
-      <w:proofErr w:type="spellEnd"/>
-      <w:r>
-        <w:rPr>
-          <w:rFonts w:ascii="Calibri" w:eastAsia="Calibri" w:hAnsi="Calibri" w:cs="Calibri"/>
-          <w:lang w:val="de-DE"/>
-        </w:rPr>
-        <w:t>: Termin wird ausgewählt, wenn die Nummer nicht in der Liste vorkommt.</w:t>
+        <w:t>Nichtterminnr: Termin wird ausgewählt, wenn die Nummer nicht in der Liste vorkommt.</w:t>
       </w:r>
     </w:p>
     <w:p>
@@ -573,23 +374,7 @@
           <w:rFonts w:ascii="Calibri" w:eastAsia="Calibri" w:hAnsi="Calibri" w:cs="Calibri"/>
           <w:lang w:val="de-DE"/>
         </w:rPr>
-        <w:t xml:space="preserve">Merkmalenthält: Termin wird ausgewählt, wenn mindestens eines der Merkmale des Termins, wie Infoladen, Stammtisch, Öffentliche Arbeitsgruppe, </w:t>
-      </w:r>
-      <w:proofErr w:type="spellStart"/>
-      <w:r>
-        <w:rPr>
-          <w:rFonts w:ascii="Calibri" w:eastAsia="Calibri" w:hAnsi="Calibri" w:cs="Calibri"/>
-          <w:lang w:val="de-DE"/>
-        </w:rPr>
-        <w:t>Aktiventreff</w:t>
-      </w:r>
-      <w:proofErr w:type="spellEnd"/>
-      <w:r>
-        <w:rPr>
-          <w:rFonts w:ascii="Calibri" w:eastAsia="Calibri" w:hAnsi="Calibri" w:cs="Calibri"/>
-          <w:lang w:val="de-DE"/>
-        </w:rPr>
-        <w:t>, Fahrradmesse, einen dieser Werte enthält.</w:t>
+        <w:t>Merkmalenthält: Termin wird ausgewählt, wenn mindestens eines der Merkmale des Termins, wie Infoladen, Stammtisch, Öffentliche Arbeitsgruppe, Aktiventreff, Fahrradmesse, einen dieser Werte enthält.</w:t>
       </w:r>
     </w:p>
     <w:p>
@@ -603,63 +388,18 @@
           <w:rFonts w:ascii="Calibri" w:eastAsia="Calibri" w:hAnsi="Calibri" w:cs="Calibri"/>
         </w:rPr>
       </w:pPr>
-      <w:proofErr w:type="spellStart"/>
       <w:r>
         <w:rPr>
           <w:rFonts w:ascii="Calibri" w:eastAsia="Calibri" w:hAnsi="Calibri" w:cs="Calibri"/>
           <w:lang w:val="de-DE"/>
         </w:rPr>
-        <w:t>Tourselektion</w:t>
-      </w:r>
-      <w:proofErr w:type="spellEnd"/>
+        <w:t xml:space="preserve">Tourselektion: Keine, eine oder mehrere Selektionen, mit denen Untergruppen von Touren gebildet werden. </w:t>
+      </w:r>
       <w:r>
         <w:rPr>
           <w:rFonts w:ascii="Calibri" w:eastAsia="Calibri" w:hAnsi="Calibri" w:cs="Calibri"/>
-          <w:lang w:val="de-DE"/>
-        </w:rPr>
-        <w:t xml:space="preserve">: Keine, eine oder mehrere Selektionen, mit denen Untergruppen von Touren gebildet werden. </w:t>
-      </w:r>
-      <w:proofErr w:type="spellStart"/>
-      <w:r>
-        <w:rPr>
-          <w:rFonts w:ascii="Calibri" w:eastAsia="Calibri" w:hAnsi="Calibri" w:cs="Calibri"/>
-        </w:rPr>
-        <w:t>Sonst</w:t>
-      </w:r>
-      <w:proofErr w:type="spellEnd"/>
-      <w:r>
-        <w:rPr>
-          <w:rFonts w:ascii="Calibri" w:eastAsia="Calibri" w:hAnsi="Calibri" w:cs="Calibri"/>
-        </w:rPr>
-        <w:t xml:space="preserve"> </w:t>
-      </w:r>
-      <w:proofErr w:type="spellStart"/>
-      <w:r>
-        <w:rPr>
-          <w:rFonts w:ascii="Calibri" w:eastAsia="Calibri" w:hAnsi="Calibri" w:cs="Calibri"/>
-        </w:rPr>
-        <w:t>wie</w:t>
-      </w:r>
-      <w:proofErr w:type="spellEnd"/>
-      <w:r>
-        <w:rPr>
-          <w:rFonts w:ascii="Calibri" w:eastAsia="Calibri" w:hAnsi="Calibri" w:cs="Calibri"/>
-        </w:rPr>
-        <w:t xml:space="preserve"> </w:t>
-      </w:r>
-      <w:proofErr w:type="spellStart"/>
-      <w:r>
-        <w:rPr>
-          <w:rFonts w:ascii="Calibri" w:eastAsia="Calibri" w:hAnsi="Calibri" w:cs="Calibri"/>
-        </w:rPr>
-        <w:t>Termine</w:t>
-      </w:r>
-      <w:proofErr w:type="spellEnd"/>
-      <w:r>
-        <w:rPr>
-          <w:rFonts w:ascii="Calibri" w:eastAsia="Calibri" w:hAnsi="Calibri" w:cs="Calibri"/>
-        </w:rPr>
-        <w:t>.</w:t>
+        </w:rPr>
+        <w:t>Sonst wie Termine.</w:t>
       </w:r>
     </w:p>
     <w:p>
@@ -694,37 +434,12 @@
           <w:lang w:val="de-DE"/>
         </w:rPr>
       </w:pPr>
-      <w:proofErr w:type="spellStart"/>
       <w:r>
         <w:rPr>
           <w:rFonts w:ascii="Calibri" w:eastAsia="Calibri" w:hAnsi="Calibri" w:cs="Calibri"/>
           <w:lang w:val="de-DE"/>
         </w:rPr>
-        <w:t>Tournr</w:t>
-      </w:r>
-      <w:proofErr w:type="spellEnd"/>
-      <w:r>
-        <w:rPr>
-          <w:rFonts w:ascii="Calibri" w:eastAsia="Calibri" w:hAnsi="Calibri" w:cs="Calibri"/>
-          <w:lang w:val="de-DE"/>
-        </w:rPr>
-        <w:t xml:space="preserve">: Tour wird ausgewählt, wenn die Nummer in der folgenden Liste von </w:t>
-      </w:r>
-      <w:proofErr w:type="spellStart"/>
-      <w:r>
-        <w:rPr>
-          <w:rFonts w:ascii="Calibri" w:eastAsia="Calibri" w:hAnsi="Calibri" w:cs="Calibri"/>
-          <w:lang w:val="de-DE"/>
-        </w:rPr>
-        <w:t>Tournummern</w:t>
-      </w:r>
-      <w:proofErr w:type="spellEnd"/>
-      <w:r>
-        <w:rPr>
-          <w:rFonts w:ascii="Calibri" w:eastAsia="Calibri" w:hAnsi="Calibri" w:cs="Calibri"/>
-          <w:lang w:val="de-DE"/>
-        </w:rPr>
-        <w:t xml:space="preserve"> vorkommt.</w:t>
+        <w:t>Tournr: Tour wird ausgewählt, wenn die Nummer in der folgenden Liste von Tournummern vorkommt.</w:t>
       </w:r>
     </w:p>
     <w:p>
@@ -739,37 +454,12 @@
           <w:lang w:val="de-DE"/>
         </w:rPr>
       </w:pPr>
-      <w:proofErr w:type="spellStart"/>
       <w:r>
         <w:rPr>
           <w:rFonts w:ascii="Calibri" w:eastAsia="Calibri" w:hAnsi="Calibri" w:cs="Calibri"/>
           <w:lang w:val="de-DE"/>
         </w:rPr>
-        <w:t>Nichttournr</w:t>
-      </w:r>
-      <w:proofErr w:type="spellEnd"/>
-      <w:r>
-        <w:rPr>
-          <w:rFonts w:ascii="Calibri" w:eastAsia="Calibri" w:hAnsi="Calibri" w:cs="Calibri"/>
-          <w:lang w:val="de-DE"/>
-        </w:rPr>
-        <w:t xml:space="preserve">: Tour wird ausgewählt, wenn die Nummer nicht in der folgenden Liste von </w:t>
-      </w:r>
-      <w:proofErr w:type="spellStart"/>
-      <w:r>
-        <w:rPr>
-          <w:rFonts w:ascii="Calibri" w:eastAsia="Calibri" w:hAnsi="Calibri" w:cs="Calibri"/>
-          <w:lang w:val="de-DE"/>
-        </w:rPr>
-        <w:t>Tournummern</w:t>
-      </w:r>
-      <w:proofErr w:type="spellEnd"/>
-      <w:r>
-        <w:rPr>
-          <w:rFonts w:ascii="Calibri" w:eastAsia="Calibri" w:hAnsi="Calibri" w:cs="Calibri"/>
-          <w:lang w:val="de-DE"/>
-        </w:rPr>
-        <w:t xml:space="preserve"> vorkommt.</w:t>
+        <w:t>Nichttournr: Tour wird ausgewählt, wenn die Nummer nicht in der folgenden Liste von Tournummern vorkommt.</w:t>
       </w:r>
     </w:p>
     <w:p>
@@ -784,21 +474,12 @@
           <w:lang w:val="de-DE"/>
         </w:rPr>
       </w:pPr>
-      <w:proofErr w:type="spellStart"/>
       <w:r>
         <w:rPr>
           <w:rFonts w:ascii="Calibri" w:eastAsia="Calibri" w:hAnsi="Calibri" w:cs="Calibri"/>
           <w:lang w:val="de-DE"/>
         </w:rPr>
-        <w:t>Radtyp</w:t>
-      </w:r>
-      <w:proofErr w:type="spellEnd"/>
-      <w:r>
-        <w:rPr>
-          <w:rFonts w:ascii="Calibri" w:eastAsia="Calibri" w:hAnsi="Calibri" w:cs="Calibri"/>
-          <w:lang w:val="de-DE"/>
-        </w:rPr>
-        <w:t xml:space="preserve">: Alles, Tourenrad, Rennrad, oder Mountainbike. </w:t>
+        <w:t xml:space="preserve">Radtyp: Alles, Tourenrad, Rennrad, oder Mountainbike. </w:t>
       </w:r>
       <w:r>
         <w:rPr>
@@ -819,82 +500,24 @@
           <w:rFonts w:ascii="Calibri" w:eastAsia="Calibri" w:hAnsi="Calibri" w:cs="Calibri"/>
         </w:rPr>
       </w:pPr>
-      <w:proofErr w:type="spellStart"/>
       <w:r>
         <w:rPr>
           <w:rFonts w:ascii="Calibri" w:eastAsia="Calibri" w:hAnsi="Calibri" w:cs="Calibri"/>
         </w:rPr>
-        <w:t>Kategorie</w:t>
-      </w:r>
-      <w:proofErr w:type="spellEnd"/>
+        <w:t>Kategorie: Tagestour, Halbtag</w:t>
+      </w:r>
       <w:r>
         <w:rPr>
           <w:rFonts w:ascii="Calibri" w:eastAsia="Calibri" w:hAnsi="Calibri" w:cs="Calibri"/>
         </w:rPr>
-        <w:t xml:space="preserve">: </w:t>
-      </w:r>
-      <w:proofErr w:type="spellStart"/>
+        <w:t>e</w:t>
+      </w:r>
       <w:r>
         <w:rPr>
           <w:rFonts w:ascii="Calibri" w:eastAsia="Calibri" w:hAnsi="Calibri" w:cs="Calibri"/>
         </w:rPr>
-        <w:t>Tagestour</w:t>
-      </w:r>
-      <w:proofErr w:type="spellEnd"/>
-      <w:r>
-        <w:rPr>
-          <w:rFonts w:ascii="Calibri" w:eastAsia="Calibri" w:hAnsi="Calibri" w:cs="Calibri"/>
-        </w:rPr>
-        <w:t xml:space="preserve">, </w:t>
-      </w:r>
-      <w:proofErr w:type="spellStart"/>
-      <w:r>
-        <w:rPr>
-          <w:rFonts w:ascii="Calibri" w:eastAsia="Calibri" w:hAnsi="Calibri" w:cs="Calibri"/>
-        </w:rPr>
-        <w:t>Halbtag</w:t>
-      </w:r>
-      <w:r>
-        <w:rPr>
-          <w:rFonts w:ascii="Calibri" w:eastAsia="Calibri" w:hAnsi="Calibri" w:cs="Calibri"/>
-        </w:rPr>
-        <w:t>e</w:t>
-      </w:r>
-      <w:r>
-        <w:rPr>
-          <w:rFonts w:ascii="Calibri" w:eastAsia="Calibri" w:hAnsi="Calibri" w:cs="Calibri"/>
-        </w:rPr>
-        <w:t>stour</w:t>
-      </w:r>
-      <w:proofErr w:type="spellEnd"/>
-      <w:r>
-        <w:rPr>
-          <w:rFonts w:ascii="Calibri" w:eastAsia="Calibri" w:hAnsi="Calibri" w:cs="Calibri"/>
-        </w:rPr>
-        <w:t xml:space="preserve">, </w:t>
-      </w:r>
-      <w:proofErr w:type="spellStart"/>
-      <w:r>
-        <w:rPr>
-          <w:rFonts w:ascii="Calibri" w:eastAsia="Calibri" w:hAnsi="Calibri" w:cs="Calibri"/>
-        </w:rPr>
-        <w:t>Feierabendtour</w:t>
-      </w:r>
-      <w:proofErr w:type="spellEnd"/>
-      <w:r>
-        <w:rPr>
-          <w:rFonts w:ascii="Calibri" w:eastAsia="Calibri" w:hAnsi="Calibri" w:cs="Calibri"/>
-        </w:rPr>
-        <w:t xml:space="preserve">, </w:t>
-      </w:r>
-      <w:proofErr w:type="spellStart"/>
-      <w:r>
-        <w:rPr>
-          <w:rFonts w:ascii="Calibri" w:eastAsia="Calibri" w:hAnsi="Calibri" w:cs="Calibri"/>
-        </w:rPr>
-        <w:t>Mehrtagestour</w:t>
-      </w:r>
-      <w:proofErr w:type="spellEnd"/>
+        <w:t>stour, Feierabendtour, Mehrtagestour</w:t>
+      </w:r>
     </w:p>
     <w:p>
       <w:pPr>
@@ -928,21 +551,12 @@
           <w:lang w:val="de-DE"/>
         </w:rPr>
       </w:pPr>
-      <w:proofErr w:type="spellStart"/>
       <w:r>
         <w:rPr>
           <w:rFonts w:ascii="Calibri" w:eastAsia="Calibri" w:hAnsi="Calibri" w:cs="Calibri"/>
           <w:lang w:val="de-DE"/>
         </w:rPr>
-        <w:t>Linktyp</w:t>
-      </w:r>
-      <w:proofErr w:type="spellEnd"/>
-      <w:r>
-        <w:rPr>
-          <w:rFonts w:ascii="Calibri" w:eastAsia="Calibri" w:hAnsi="Calibri" w:cs="Calibri"/>
-          <w:lang w:val="de-DE"/>
-        </w:rPr>
-        <w:t xml:space="preserve">: </w:t>
+        <w:t xml:space="preserve">Linktyp: </w:t>
       </w:r>
       <w:r>
         <w:rPr>
@@ -1009,29 +623,14 @@
           <w:lang w:val="de-DE"/>
         </w:rPr>
         <w:tab/>
-      </w:r>
-      <w:proofErr w:type="spellStart"/>
+        <w:t>MitUnterglie</w:t>
+      </w:r>
       <w:r>
         <w:rPr>
           <w:rFonts w:ascii="Calibri" w:eastAsia="Calibri" w:hAnsi="Calibri" w:cs="Calibri"/>
           <w:lang w:val="de-DE"/>
         </w:rPr>
-        <w:t>MitUnterglie</w:t>
-      </w:r>
-      <w:r>
-        <w:rPr>
-          <w:rFonts w:ascii="Calibri" w:eastAsia="Calibri" w:hAnsi="Calibri" w:cs="Calibri"/>
-          <w:lang w:val="de-DE"/>
-        </w:rPr>
-        <w:t>derungen</w:t>
-      </w:r>
-      <w:proofErr w:type="spellEnd"/>
-      <w:r>
-        <w:rPr>
-          <w:rFonts w:ascii="Calibri" w:eastAsia="Calibri" w:hAnsi="Calibri" w:cs="Calibri"/>
-          <w:lang w:val="de-DE"/>
-        </w:rPr>
-        <w:t>: ja</w:t>
+        <w:t>derungen: ja</w:t>
       </w:r>
       <w:r>
         <w:rPr>
@@ -1141,24 +740,15 @@
           <w:lang w:val="de-DE"/>
         </w:rPr>
         <w:tab/>
-        <w:t xml:space="preserve">Merkmalenthält: </w:t>
-      </w:r>
-      <w:proofErr w:type="spellStart"/>
+        <w:t>Merkmalenthält: Stammtisch</w:t>
+      </w:r>
       <w:r>
         <w:rPr>
           <w:rFonts w:ascii="Calibri" w:eastAsia="Calibri" w:hAnsi="Calibri" w:cs="Calibri"/>
           <w:lang w:val="de-DE"/>
         </w:rPr>
-        <w:t>Stammtisch</w:t>
-      </w:r>
-      <w:r>
-        <w:rPr>
-          <w:rFonts w:ascii="Calibri" w:eastAsia="Calibri" w:hAnsi="Calibri" w:cs="Calibri"/>
-          <w:lang w:val="de-DE"/>
-        </w:rPr>
         <w:t>,Aktiventreff</w:t>
       </w:r>
-      <w:proofErr w:type="spellEnd"/>
     </w:p>
     <w:p>
       <w:pPr>
@@ -1195,32 +785,8 @@
           <w:lang w:val="de-DE"/>
         </w:rPr>
         <w:tab/>
-      </w:r>
-      <w:proofErr w:type="spellStart"/>
-      <w:r>
-        <w:rPr>
-          <w:rFonts w:ascii="Calibri" w:eastAsia="Calibri" w:hAnsi="Calibri" w:cs="Calibri"/>
-          <w:lang w:val="de-DE"/>
-        </w:rPr>
-        <w:t>Merkmalenthältnicht</w:t>
-      </w:r>
-      <w:proofErr w:type="spellEnd"/>
-      <w:r>
-        <w:rPr>
-          <w:rFonts w:ascii="Calibri" w:eastAsia="Calibri" w:hAnsi="Calibri" w:cs="Calibri"/>
-          <w:lang w:val="de-DE"/>
-        </w:rPr>
-        <w:t xml:space="preserve">: </w:t>
-      </w:r>
-      <w:proofErr w:type="spellStart"/>
-      <w:r>
-        <w:rPr>
-          <w:rFonts w:ascii="Calibri" w:eastAsia="Calibri" w:hAnsi="Calibri" w:cs="Calibri"/>
-          <w:lang w:val="de-DE"/>
-        </w:rPr>
-        <w:t>Stammtisch,Aktiventreff</w:t>
-      </w:r>
-      <w:proofErr w:type="spellEnd"/>
+        <w:t>Merkmalenthältnicht: Stammtisch,Aktiventreff</w:t>
+      </w:r>
     </w:p>
     <w:p>
       <w:pPr>
@@ -1229,21 +795,12 @@
           <w:lang w:val="de-DE"/>
         </w:rPr>
       </w:pPr>
-      <w:proofErr w:type="spellStart"/>
       <w:r>
         <w:rPr>
           <w:rFonts w:ascii="Calibri" w:eastAsia="Calibri" w:hAnsi="Calibri" w:cs="Calibri"/>
           <w:lang w:val="de-DE"/>
         </w:rPr>
-        <w:t>Tourselektion</w:t>
-      </w:r>
-      <w:proofErr w:type="spellEnd"/>
-      <w:r>
-        <w:rPr>
-          <w:rFonts w:ascii="Calibri" w:eastAsia="Calibri" w:hAnsi="Calibri" w:cs="Calibri"/>
-          <w:lang w:val="de-DE"/>
-        </w:rPr>
-        <w:t>:</w:t>
+        <w:t>Tourselektion:</w:t>
       </w:r>
       <w:r>
         <w:rPr>
@@ -1273,54 +830,30 @@
           <w:lang w:val="de-DE"/>
         </w:rPr>
         <w:tab/>
-      </w:r>
-      <w:proofErr w:type="spellStart"/>
+        <w:t xml:space="preserve">Radtyp: </w:t>
+      </w:r>
       <w:r>
         <w:rPr>
           <w:rFonts w:ascii="Calibri" w:eastAsia="Calibri" w:hAnsi="Calibri" w:cs="Calibri"/>
           <w:lang w:val="de-DE"/>
         </w:rPr>
-        <w:t>Radtyp</w:t>
-      </w:r>
-      <w:proofErr w:type="spellEnd"/>
+        <w:t>Tourenrad</w:t>
+      </w:r>
       <w:r>
         <w:rPr>
           <w:rFonts w:ascii="Calibri" w:eastAsia="Calibri" w:hAnsi="Calibri" w:cs="Calibri"/>
           <w:lang w:val="de-DE"/>
         </w:rPr>
-        <w:t xml:space="preserve">: </w:t>
+        <w:br/>
       </w:r>
       <w:r>
         <w:rPr>
           <w:rFonts w:ascii="Calibri" w:eastAsia="Calibri" w:hAnsi="Calibri" w:cs="Calibri"/>
           <w:lang w:val="de-DE"/>
         </w:rPr>
-        <w:t>Tourenrad</w:t>
-      </w:r>
-      <w:r>
-        <w:rPr>
-          <w:rFonts w:ascii="Calibri" w:eastAsia="Calibri" w:hAnsi="Calibri" w:cs="Calibri"/>
-          <w:lang w:val="de-DE"/>
-        </w:rPr>
-        <w:br/>
-      </w:r>
-      <w:r>
-        <w:rPr>
-          <w:rFonts w:ascii="Calibri" w:eastAsia="Calibri" w:hAnsi="Calibri" w:cs="Calibri"/>
-          <w:lang w:val="de-DE"/>
-        </w:rPr>
         <w:tab/>
-        <w:t xml:space="preserve">Kategorie: </w:t>
-      </w:r>
-      <w:proofErr w:type="spellStart"/>
-      <w:r>
-        <w:rPr>
-          <w:rFonts w:ascii="Calibri" w:eastAsia="Calibri" w:hAnsi="Calibri" w:cs="Calibri"/>
-          <w:lang w:val="de-DE"/>
-        </w:rPr>
-        <w:t>Tagestour,Halbtagestour,Feierabendtour</w:t>
-      </w:r>
-      <w:proofErr w:type="spellEnd"/>
+        <w:t>Kategorie: Tagestour,Halbtagestour,Feierabendtour</w:t>
+      </w:r>
     </w:p>
     <w:p>
       <w:pPr>
@@ -1356,38 +889,51 @@
           <w:lang w:val="en-GB"/>
         </w:rPr>
         <w:tab/>
-      </w:r>
-      <w:proofErr w:type="spellStart"/>
-      <w:r>
+        <w:t>Radtyp: Mountainbike</w:t>
+      </w:r>
+    </w:p>
+    <w:p>
+      <w:pPr>
         <w:rPr>
           <w:rFonts w:ascii="Calibri" w:eastAsia="Calibri" w:hAnsi="Calibri" w:cs="Calibri"/>
           <w:lang w:val="en-GB"/>
         </w:rPr>
-        <w:t>Radtyp</w:t>
-      </w:r>
-      <w:proofErr w:type="spellEnd"/>
+      </w:pPr>
       <w:r>
         <w:rPr>
           <w:rFonts w:ascii="Calibri" w:eastAsia="Calibri" w:hAnsi="Calibri" w:cs="Calibri"/>
           <w:lang w:val="en-GB"/>
         </w:rPr>
-        <w:t xml:space="preserve">: </w:t>
-      </w:r>
-      <w:proofErr w:type="spellStart"/>
+        <w:tab/>
+      </w:r>
       <w:r>
         <w:rPr>
           <w:rFonts w:ascii="Calibri" w:eastAsia="Calibri" w:hAnsi="Calibri" w:cs="Calibri"/>
           <w:lang w:val="en-GB"/>
         </w:rPr>
-        <w:t>Mountainbike</w:t>
-      </w:r>
-      <w:proofErr w:type="spellEnd"/>
+        <w:t>Name: RR</w:t>
+      </w:r>
+      <w:r>
+        <w:rPr>
+          <w:rFonts w:ascii="Calibri" w:eastAsia="Calibri" w:hAnsi="Calibri" w:cs="Calibri"/>
+          <w:lang w:val="en-GB"/>
+        </w:rPr>
+        <w:br/>
+      </w:r>
+      <w:r>
+        <w:rPr>
+          <w:rFonts w:ascii="Calibri" w:eastAsia="Calibri" w:hAnsi="Calibri" w:cs="Calibri"/>
+          <w:lang w:val="en-GB"/>
+        </w:rPr>
+        <w:tab/>
+        <w:t>Radtyp: Rennrad</w:t>
+      </w:r>
     </w:p>
     <w:p>
       <w:pPr>
         <w:rPr>
           <w:rFonts w:ascii="Calibri" w:eastAsia="Calibri" w:hAnsi="Calibri" w:cs="Calibri"/>
-          <w:lang w:val="en-GB"/>
+          <w:lang w:val="de-DE"/>
         </w:rPr>
       </w:pPr>
       <w:r>
@@ -1400,161 +946,67 @@
       <w:r>
         <w:rPr>
           <w:rFonts w:ascii="Calibri" w:eastAsia="Calibri" w:hAnsi="Calibri" w:cs="Calibri"/>
-          <w:lang w:val="en-GB"/>
-        </w:rPr>
-        <w:t>Name: RR</w:t>
+          <w:lang w:val="de-DE"/>
+        </w:rPr>
+        <w:t xml:space="preserve">Name: </w:t>
       </w:r>
       <w:r>
         <w:rPr>
           <w:rFonts w:ascii="Calibri" w:eastAsia="Calibri" w:hAnsi="Calibri" w:cs="Calibri"/>
-          <w:lang w:val="en-GB"/>
+          <w:lang w:val="de-DE"/>
+        </w:rPr>
+        <w:t>Touren</w:t>
+      </w:r>
+      <w:r>
+        <w:rPr>
+          <w:rFonts w:ascii="Calibri" w:eastAsia="Calibri" w:hAnsi="Calibri" w:cs="Calibri"/>
+          <w:lang w:val="de-DE"/>
+        </w:rPr>
+        <w:t>MTT</w:t>
+      </w:r>
+      <w:r>
+        <w:rPr>
+          <w:rFonts w:ascii="Calibri" w:eastAsia="Calibri" w:hAnsi="Calibri" w:cs="Calibri"/>
+          <w:lang w:val="de-DE"/>
         </w:rPr>
         <w:br/>
       </w:r>
       <w:r>
         <w:rPr>
           <w:rFonts w:ascii="Calibri" w:eastAsia="Calibri" w:hAnsi="Calibri" w:cs="Calibri"/>
-          <w:lang w:val="en-GB"/>
+          <w:lang w:val="de-DE"/>
         </w:rPr>
         <w:tab/>
-      </w:r>
-      <w:proofErr w:type="spellStart"/>
+        <w:t xml:space="preserve">Radtyp: </w:t>
+      </w:r>
       <w:r>
         <w:rPr>
           <w:rFonts w:ascii="Calibri" w:eastAsia="Calibri" w:hAnsi="Calibri" w:cs="Calibri"/>
-          <w:lang w:val="en-GB"/>
-        </w:rPr>
-        <w:t>Radtyp</w:t>
-      </w:r>
-      <w:proofErr w:type="spellEnd"/>
+          <w:lang w:val="de-DE"/>
+        </w:rPr>
+        <w:t>Tourenrad</w:t>
+      </w:r>
       <w:r>
         <w:rPr>
           <w:rFonts w:ascii="Calibri" w:eastAsia="Calibri" w:hAnsi="Calibri" w:cs="Calibri"/>
-          <w:lang w:val="en-GB"/>
-        </w:rPr>
-        <w:t xml:space="preserve">: </w:t>
-      </w:r>
-      <w:proofErr w:type="spellStart"/>
+          <w:lang w:val="de-DE"/>
+        </w:rPr>
+        <w:br/>
+      </w:r>
       <w:r>
         <w:rPr>
           <w:rFonts w:ascii="Calibri" w:eastAsia="Calibri" w:hAnsi="Calibri" w:cs="Calibri"/>
-          <w:lang w:val="en-GB"/>
-        </w:rPr>
-        <w:t>Rennrad</w:t>
-      </w:r>
-      <w:proofErr w:type="spellEnd"/>
-    </w:p>
-    <w:p>
-      <w:pPr>
+          <w:lang w:val="de-DE"/>
+        </w:rPr>
+        <w:tab/>
+        <w:t>Kategorie: Mehrtagestour</w:t>
+      </w:r>
+      <w:r>
         <w:rPr>
           <w:rFonts w:ascii="Calibri" w:eastAsia="Calibri" w:hAnsi="Calibri" w:cs="Calibri"/>
           <w:lang w:val="de-DE"/>
         </w:rPr>
-      </w:pPr>
-      <w:r>
-        <w:rPr>
-          <w:rFonts w:ascii="Calibri" w:eastAsia="Calibri" w:hAnsi="Calibri" w:cs="Calibri"/>
-          <w:lang w:val="en-GB"/>
-        </w:rPr>
-        <w:tab/>
-      </w:r>
-      <w:r>
-        <w:rPr>
-          <w:rFonts w:ascii="Calibri" w:eastAsia="Calibri" w:hAnsi="Calibri" w:cs="Calibri"/>
-          <w:lang w:val="de-DE"/>
-        </w:rPr>
-        <w:t xml:space="preserve">Name: </w:t>
-      </w:r>
-      <w:proofErr w:type="spellStart"/>
-      <w:r>
-        <w:rPr>
-          <w:rFonts w:ascii="Calibri" w:eastAsia="Calibri" w:hAnsi="Calibri" w:cs="Calibri"/>
-          <w:lang w:val="de-DE"/>
-        </w:rPr>
-        <w:t>Touren</w:t>
-      </w:r>
-      <w:r>
-        <w:rPr>
-          <w:rFonts w:ascii="Calibri" w:eastAsia="Calibri" w:hAnsi="Calibri" w:cs="Calibri"/>
-          <w:lang w:val="de-DE"/>
-        </w:rPr>
-        <w:t>MTT</w:t>
-      </w:r>
-      <w:proofErr w:type="spellEnd"/>
-      <w:r>
-        <w:rPr>
-          <w:rFonts w:ascii="Calibri" w:eastAsia="Calibri" w:hAnsi="Calibri" w:cs="Calibri"/>
-          <w:lang w:val="de-DE"/>
-        </w:rPr>
-        <w:br/>
-      </w:r>
-      <w:r>
-        <w:rPr>
-          <w:rFonts w:ascii="Calibri" w:eastAsia="Calibri" w:hAnsi="Calibri" w:cs="Calibri"/>
-          <w:lang w:val="de-DE"/>
-        </w:rPr>
-        <w:tab/>
-      </w:r>
-      <w:proofErr w:type="spellStart"/>
-      <w:r>
-        <w:rPr>
-          <w:rFonts w:ascii="Calibri" w:eastAsia="Calibri" w:hAnsi="Calibri" w:cs="Calibri"/>
-          <w:lang w:val="de-DE"/>
-        </w:rPr>
-        <w:t>Radtyp</w:t>
-      </w:r>
-      <w:proofErr w:type="spellEnd"/>
-      <w:r>
-        <w:rPr>
-          <w:rFonts w:ascii="Calibri" w:eastAsia="Calibri" w:hAnsi="Calibri" w:cs="Calibri"/>
-          <w:lang w:val="de-DE"/>
-        </w:rPr>
-        <w:t xml:space="preserve">: </w:t>
-      </w:r>
-      <w:r>
-        <w:rPr>
-          <w:rFonts w:ascii="Calibri" w:eastAsia="Calibri" w:hAnsi="Calibri" w:cs="Calibri"/>
-          <w:lang w:val="de-DE"/>
-        </w:rPr>
-        <w:t>Tourenrad</w:t>
-      </w:r>
-      <w:r>
-        <w:rPr>
-          <w:rFonts w:ascii="Calibri" w:eastAsia="Calibri" w:hAnsi="Calibri" w:cs="Calibri"/>
-          <w:lang w:val="de-DE"/>
-        </w:rPr>
-        <w:br/>
-      </w:r>
-      <w:r>
-        <w:rPr>
-          <w:rFonts w:ascii="Calibri" w:eastAsia="Calibri" w:hAnsi="Calibri" w:cs="Calibri"/>
-          <w:lang w:val="de-DE"/>
-        </w:rPr>
-        <w:tab/>
-        <w:t xml:space="preserve">Kategorie: </w:t>
-      </w:r>
-      <w:proofErr w:type="spellStart"/>
-      <w:r>
-        <w:rPr>
-          <w:rFonts w:ascii="Calibri" w:eastAsia="Calibri" w:hAnsi="Calibri" w:cs="Calibri"/>
-          <w:lang w:val="de-DE"/>
-        </w:rPr>
-        <w:t>Mehrtagestour</w:t>
-      </w:r>
-      <w:r>
-        <w:rPr>
-          <w:rFonts w:ascii="Calibri" w:eastAsia="Calibri" w:hAnsi="Calibri" w:cs="Calibri"/>
-          <w:lang w:val="de-DE"/>
-        </w:rPr>
-        <w:t>,Rad</w:t>
-      </w:r>
-      <w:proofErr w:type="spellEnd"/>
-      <w:r>
-        <w:rPr>
-          <w:rFonts w:ascii="Calibri" w:eastAsia="Calibri" w:hAnsi="Calibri" w:cs="Calibri"/>
-          <w:lang w:val="de-DE"/>
-        </w:rPr>
-        <w:t>-Reise</w:t>
+        <w:t>,Rad-Reise</w:t>
       </w:r>
     </w:p>
     <w:p>
@@ -1658,8 +1110,6 @@
         </w:rPr>
         <w:t>Touren</w:t>
       </w:r>
-      <w:bookmarkStart w:id="0" w:name="_GoBack"/>
-      <w:bookmarkEnd w:id="0"/>
     </w:p>
     <w:p>
       <w:pPr>
@@ -1672,36 +1122,14 @@
         <w:rPr>
           <w:lang w:val="fr-FR"/>
         </w:rPr>
-        <w:t>${</w:t>
-      </w:r>
-      <w:proofErr w:type="spellStart"/>
+        <w:t>${heute}.</w:t>
+      </w:r>
+      <w:proofErr w:type="gramStart"/>
       <w:r>
         <w:rPr>
           <w:lang w:val="fr-FR"/>
         </w:rPr>
-        <w:t>heute</w:t>
-      </w:r>
-      <w:proofErr w:type="spellEnd"/>
-      <w:r>
-        <w:rPr>
-          <w:lang w:val="fr-FR"/>
-        </w:rPr>
-        <w:t>}.</w:t>
-      </w:r>
-      <w:proofErr w:type="spellStart"/>
-      <w:proofErr w:type="gramStart"/>
-      <w:r>
-        <w:rPr>
-          <w:lang w:val="fr-FR"/>
-        </w:rPr>
-        <w:t>fmt</w:t>
-      </w:r>
-      <w:proofErr w:type="spellEnd"/>
-      <w:r>
-        <w:rPr>
-          <w:lang w:val="fr-FR"/>
-        </w:rPr>
-        <w:t>(</w:t>
+        <w:t>fmt(</w:t>
       </w:r>
       <w:proofErr w:type="gramEnd"/>
       <w:r>
@@ -1785,35 +1213,7 @@
         <w:rPr>
           <w:lang w:val="de-DE"/>
         </w:rPr>
-        <w:t>/</w:t>
-      </w:r>
-      <w:proofErr w:type="spellStart"/>
-      <w:r>
-        <w:rPr>
-          <w:lang w:val="de-DE"/>
-        </w:rPr>
-        <w:t>template</w:t>
-      </w:r>
-      <w:proofErr w:type="spellEnd"/>
-      <w:r>
-        <w:rPr>
-          <w:lang w:val="de-DE"/>
-        </w:rPr>
-        <w:t xml:space="preserve"> /tour /</w:t>
-      </w:r>
-      <w:proofErr w:type="spellStart"/>
-      <w:r>
-        <w:rPr>
-          <w:lang w:val="de-DE"/>
-        </w:rPr>
-        <w:t>selektion</w:t>
-      </w:r>
-      <w:proofErr w:type="spellEnd"/>
-      <w:r>
-        <w:rPr>
-          <w:lang w:val="de-DE"/>
-        </w:rPr>
-        <w:t>=Touren</w:t>
+        <w:t>/template /tour /selektion=Touren</w:t>
       </w:r>
     </w:p>
     <w:p>
@@ -1832,52 +1232,28 @@
           <w:color w:val="EE9512"/>
           <w:lang w:val="de-DE"/>
         </w:rPr>
-        <w:t>${</w:t>
-      </w:r>
-      <w:proofErr w:type="spellStart"/>
+        <w:t>${titel}</w:t>
+      </w:r>
       <w:r>
         <w:rPr>
           <w:color w:val="EE9512"/>
           <w:lang w:val="de-DE"/>
         </w:rPr>
-        <w:t>titel</w:t>
-      </w:r>
-      <w:proofErr w:type="spellEnd"/>
+        <w:tab/>
+      </w:r>
       <w:r>
         <w:rPr>
           <w:color w:val="EE9512"/>
           <w:lang w:val="de-DE"/>
         </w:rPr>
-        <w:t>}</w:t>
-      </w:r>
-      <w:r>
-        <w:rPr>
-          <w:color w:val="EE9512"/>
-          <w:lang w:val="de-DE"/>
-        </w:rPr>
         <w:tab/>
       </w:r>
       <w:r>
         <w:rPr>
-          <w:color w:val="EE9512"/>
-          <w:lang w:val="de-DE"/>
-        </w:rPr>
-        <w:tab/>
-      </w:r>
-      <w:r>
-        <w:rPr>
-          <w:lang w:val="de-DE"/>
-        </w:rPr>
-        <w:t>${</w:t>
-      </w:r>
-      <w:proofErr w:type="spellStart"/>
-      <w:r>
-        <w:rPr>
-          <w:lang w:val="de-DE"/>
-        </w:rPr>
-        <w:t>nummer</w:t>
-      </w:r>
-      <w:proofErr w:type="spellEnd"/>
+          <w:lang w:val="de-DE"/>
+        </w:rPr>
+        <w:t>${nummer</w:t>
+      </w:r>
       <w:r>
         <w:rPr>
           <w:lang w:val="de-DE"/>
@@ -1896,54 +1272,7 @@
         <w:rPr>
           <w:lang w:val="de-DE"/>
         </w:rPr>
-        <w:t>${</w:t>
-      </w:r>
-      <w:proofErr w:type="spellStart"/>
-      <w:r>
-        <w:rPr>
-          <w:lang w:val="de-DE"/>
-        </w:rPr>
-        <w:t>start</w:t>
-      </w:r>
-      <w:proofErr w:type="spellEnd"/>
-      <w:r>
-        <w:rPr>
-          <w:lang w:val="de-DE"/>
-        </w:rPr>
-        <w:t>}.</w:t>
-      </w:r>
-      <w:proofErr w:type="spellStart"/>
-      <w:r>
-        <w:rPr>
-          <w:lang w:val="de-DE"/>
-        </w:rPr>
-        <w:t>fmt</w:t>
-      </w:r>
-      <w:proofErr w:type="spellEnd"/>
-      <w:r>
-        <w:rPr>
-          <w:lang w:val="de-DE"/>
-        </w:rPr>
-        <w:t>(%</w:t>
-      </w:r>
-      <w:r>
-        <w:rPr>
-          <w:lang w:val="de-DE"/>
-        </w:rPr>
-        <w:t>a</w:t>
-      </w:r>
-      <w:r>
-        <w:rPr>
-          <w:lang w:val="de-DE"/>
-        </w:rPr>
-        <w:t xml:space="preserve"> %</w:t>
-      </w:r>
-      <w:proofErr w:type="spellStart"/>
-      <w:r>
-        <w:rPr>
-          <w:lang w:val="de-DE"/>
-        </w:rPr>
-        <w:t>d</w:t>
+        <w:t>${start}.fmt(%a %d</w:t>
       </w:r>
       <w:proofErr w:type="gramStart"/>
       <w:r>
@@ -1957,9 +1286,28 @@
         <w:rPr>
           <w:lang w:val="de-DE"/>
         </w:rPr>
-        <w:t>m.%Y</w:t>
-      </w:r>
-      <w:proofErr w:type="spellEnd"/>
+        <w:t>m.%Y)</w:t>
+      </w:r>
+      <w:r>
+        <w:rPr>
+          <w:lang w:val="de-DE"/>
+        </w:rPr>
+        <w:t xml:space="preserve"> :: </w:t>
+      </w:r>
+      <w:bookmarkStart w:id="0" w:name="_GoBack"/>
+      <w:bookmarkEnd w:id="0"/>
+      <w:r>
+        <w:rPr>
+          <w:lang w:val="de-DE"/>
+        </w:rPr>
+        <w:t>${start}.fmt(%</w:t>
+      </w:r>
+      <w:r>
+        <w:rPr>
+          <w:lang w:val="de-DE"/>
+        </w:rPr>
+        <w:t>H:%M</w:t>
+      </w:r>
       <w:r>
         <w:rPr>
           <w:lang w:val="de-DE"/>
@@ -1971,6 +1319,11 @@
           <w:lang w:val="de-DE"/>
         </w:rPr>
         <w:tab/>
+      </w:r>
+      <w:r>
+        <w:rPr>
+          <w:lang w:val="de-DE"/>
+        </w:rPr>
         <w:t xml:space="preserve"> </w:t>
       </w:r>
       <w:r>
@@ -1984,21 +1337,7 @@
         <w:rPr>
           <w:lang w:val="de-DE"/>
         </w:rPr>
-        <w:t>${</w:t>
-      </w:r>
-      <w:proofErr w:type="spellStart"/>
-      <w:r>
-        <w:rPr>
-          <w:lang w:val="de-DE"/>
-        </w:rPr>
-        <w:t>tourlänge</w:t>
-      </w:r>
-      <w:proofErr w:type="spellEnd"/>
-      <w:r>
-        <w:rPr>
-          <w:lang w:val="de-DE"/>
-        </w:rPr>
-        <w:t>}</w:t>
+        <w:t>${tourlänge}</w:t>
       </w:r>
       <w:r>
         <w:rPr>
@@ -2021,7 +1360,6 @@
         </w:rPr>
         <w:t>${</w:t>
       </w:r>
-      <w:proofErr w:type="spellStart"/>
       <w:r>
         <w:rPr>
           <w:rFonts w:cstheme="majorHAnsi"/>
@@ -2036,7 +1374,6 @@
         </w:rPr>
         <w:t>M</w:t>
       </w:r>
-      <w:proofErr w:type="spellEnd"/>
       <w:r>
         <w:rPr>
           <w:rFonts w:cstheme="majorHAnsi"/>
@@ -2063,21 +1400,7 @@
         <w:rPr>
           <w:lang w:val="de-DE"/>
         </w:rPr>
-        <w:t>${</w:t>
-      </w:r>
-      <w:proofErr w:type="spellStart"/>
-      <w:r>
-        <w:rPr>
-          <w:lang w:val="de-DE"/>
-        </w:rPr>
-        <w:t>höhenmeter</w:t>
-      </w:r>
-      <w:proofErr w:type="spellEnd"/>
-      <w:r>
-        <w:rPr>
-          <w:lang w:val="de-DE"/>
-        </w:rPr>
-        <w:t>}</w:t>
+        <w:t>${höhenmeter}</w:t>
       </w:r>
       <w:r>
         <w:rPr>
@@ -2097,14 +1420,12 @@
         </w:rPr>
         <w:t xml:space="preserve"> ${</w:t>
       </w:r>
-      <w:proofErr w:type="spellStart"/>
       <w:r>
         <w:rPr>
           <w:lang w:val="de-DE"/>
         </w:rPr>
         <w:t>character</w:t>
       </w:r>
-      <w:proofErr w:type="spellEnd"/>
       <w:r>
         <w:rPr>
           <w:lang w:val="de-DE"/>
@@ -2133,14 +1454,12 @@
         </w:rPr>
         <w:t>${</w:t>
       </w:r>
-      <w:proofErr w:type="spellStart"/>
       <w:r>
         <w:rPr>
           <w:lang w:val="de-DE"/>
         </w:rPr>
         <w:t>abfahrtenM</w:t>
       </w:r>
-      <w:proofErr w:type="spellEnd"/>
       <w:r>
         <w:rPr>
           <w:lang w:val="de-DE"/>
@@ -2159,21 +1478,7 @@
         <w:rPr>
           <w:lang w:val="de-DE"/>
         </w:rPr>
-        <w:t>${</w:t>
-      </w:r>
-      <w:proofErr w:type="spellStart"/>
-      <w:r>
-        <w:rPr>
-          <w:lang w:val="de-DE"/>
-        </w:rPr>
-        <w:t>beschreibung</w:t>
-      </w:r>
-      <w:proofErr w:type="spellEnd"/>
-      <w:r>
-        <w:rPr>
-          <w:lang w:val="de-DE"/>
-        </w:rPr>
-        <w:t>}</w:t>
+        <w:t>${beschreibung}</w:t>
       </w:r>
     </w:p>
     <w:p>
@@ -2193,14 +1498,7 @@
         <w:rPr>
           <w:lang w:val="de-DE"/>
         </w:rPr>
-        <w:t>${</w:t>
-      </w:r>
-      <w:proofErr w:type="spellStart"/>
-      <w:r>
-        <w:rPr>
-          <w:lang w:val="de-DE"/>
-        </w:rPr>
-        <w:t>tourleiter</w:t>
+        <w:t>${tourleiter</w:t>
       </w:r>
       <w:r>
         <w:rPr>
@@ -2208,7 +1506,6 @@
         </w:rPr>
         <w:t>M</w:t>
       </w:r>
-      <w:proofErr w:type="spellEnd"/>
       <w:r>
         <w:rPr>
           <w:lang w:val="de-DE"/>
@@ -2226,16 +1523,8 @@
         <w:rPr>
           <w:lang w:val="de-DE"/>
         </w:rPr>
-        <w:t>/</w:t>
-      </w:r>
-      <w:proofErr w:type="spellStart"/>
-      <w:r>
-        <w:rPr>
-          <w:lang w:val="de-DE"/>
-        </w:rPr>
-        <w:t>endtemplate</w:t>
-      </w:r>
-      <w:proofErr w:type="spellEnd"/>
+        <w:t>/endtemplate</w:t>
+      </w:r>
     </w:p>
     <w:p>
       <w:pPr>
@@ -2263,44 +1552,14 @@
         <w:rPr>
           <w:lang w:val="de-DE"/>
         </w:rPr>
-        <w:t>/</w:t>
-      </w:r>
-      <w:proofErr w:type="spellStart"/>
-      <w:r>
-        <w:rPr>
-          <w:lang w:val="de-DE"/>
-        </w:rPr>
-        <w:t>template</w:t>
-      </w:r>
-      <w:proofErr w:type="spellEnd"/>
-      <w:r>
-        <w:rPr>
-          <w:lang w:val="de-DE"/>
-        </w:rPr>
-        <w:t xml:space="preserve"> /tour /</w:t>
-      </w:r>
-      <w:proofErr w:type="spellStart"/>
-      <w:r>
-        <w:rPr>
-          <w:lang w:val="de-DE"/>
-        </w:rPr>
-        <w:t>selektion</w:t>
-      </w:r>
-      <w:proofErr w:type="spellEnd"/>
-      <w:r>
-        <w:rPr>
-          <w:lang w:val="de-DE"/>
-        </w:rPr>
-        <w:t>=</w:t>
-      </w:r>
-      <w:proofErr w:type="spellStart"/>
+        <w:t>/template /tour /selektion=</w:t>
+      </w:r>
       <w:r>
         <w:rPr>
           <w:lang w:val="de-DE"/>
         </w:rPr>
         <w:t>TourenMTT</w:t>
       </w:r>
-      <w:proofErr w:type="spellEnd"/>
       <w:r>
         <w:rPr>
           <w:lang w:val="de-DE"/>
@@ -2312,57 +1571,13 @@
           <w:color w:val="EE7E0D"/>
           <w:lang w:val="de-DE"/>
         </w:rPr>
-        <w:t>${</w:t>
-      </w:r>
-      <w:proofErr w:type="spellStart"/>
-      <w:r>
-        <w:rPr>
-          <w:color w:val="EE7E0D"/>
-          <w:lang w:val="de-DE"/>
-        </w:rPr>
-        <w:t>titel</w:t>
-      </w:r>
-      <w:proofErr w:type="spellEnd"/>
-      <w:r>
-        <w:rPr>
-          <w:color w:val="EE7E0D"/>
-          <w:lang w:val="de-DE"/>
-        </w:rPr>
-        <w:t>}</w:t>
-      </w:r>
-      <w:r>
-        <w:rPr>
-          <w:lang w:val="de-DE"/>
-        </w:rPr>
-        <w:t xml:space="preserve"> (</w:t>
-      </w:r>
-      <w:proofErr w:type="spellStart"/>
-      <w:r>
-        <w:rPr>
-          <w:lang w:val="de-DE"/>
-        </w:rPr>
-        <w:t>Tournummer</w:t>
-      </w:r>
-      <w:proofErr w:type="spellEnd"/>
-      <w:r>
-        <w:rPr>
-          <w:lang w:val="de-DE"/>
-        </w:rPr>
-        <w:t xml:space="preserve"> ${</w:t>
-      </w:r>
-      <w:proofErr w:type="spellStart"/>
-      <w:r>
-        <w:rPr>
-          <w:lang w:val="de-DE"/>
-        </w:rPr>
-        <w:t>nummer</w:t>
-      </w:r>
-      <w:proofErr w:type="spellEnd"/>
-      <w:r>
-        <w:rPr>
-          <w:lang w:val="de-DE"/>
-        </w:rPr>
-        <w:t>}</w:t>
+        <w:t>${titel}</w:t>
+      </w:r>
+      <w:r>
+        <w:rPr>
+          <w:lang w:val="de-DE"/>
+        </w:rPr>
+        <w:t xml:space="preserve"> (Tournummer ${nummer}</w:t>
       </w:r>
       <w:r>
         <w:rPr>
@@ -2387,55 +1602,13 @@
         <w:rPr>
           <w:lang w:val="de-DE"/>
         </w:rPr>
-        <w:t xml:space="preserve"> ${</w:t>
-      </w:r>
-      <w:proofErr w:type="spellStart"/>
-      <w:r>
-        <w:rPr>
-          <w:lang w:val="de-DE"/>
-        </w:rPr>
-        <w:t>start</w:t>
-      </w:r>
-      <w:proofErr w:type="spellEnd"/>
-      <w:r>
-        <w:rPr>
-          <w:lang w:val="de-DE"/>
-        </w:rPr>
-        <w:t>}.</w:t>
-      </w:r>
-      <w:proofErr w:type="spellStart"/>
-      <w:r>
-        <w:rPr>
-          <w:lang w:val="de-DE"/>
-        </w:rPr>
-        <w:t>fmt</w:t>
-      </w:r>
-      <w:proofErr w:type="spellEnd"/>
-      <w:r>
-        <w:rPr>
-          <w:lang w:val="de-DE"/>
-        </w:rPr>
-        <w:t>(%A, %d. %B</w:t>
-      </w:r>
-      <w:r>
-        <w:rPr>
-          <w:lang w:val="de-DE"/>
-        </w:rPr>
-        <w:t>) - ${end}.</w:t>
-      </w:r>
-      <w:proofErr w:type="spellStart"/>
-      <w:r>
-        <w:rPr>
-          <w:lang w:val="de-DE"/>
-        </w:rPr>
-        <w:t>fmt</w:t>
-      </w:r>
-      <w:proofErr w:type="spellEnd"/>
-      <w:r>
-        <w:rPr>
-          <w:lang w:val="de-DE"/>
-        </w:rPr>
-        <w:t>(%A, %d. %B)</w:t>
+        <w:t xml:space="preserve"> ${start}.fmt(%A, %d. %B</w:t>
+      </w:r>
+      <w:r>
+        <w:rPr>
+          <w:lang w:val="de-DE"/>
+        </w:rPr>
+        <w:t>) - ${end}.fmt(%A, %d. %B)</w:t>
       </w:r>
       <w:r>
         <w:rPr>
@@ -2454,21 +1627,7 @@
         <w:rPr>
           <w:lang w:val="de-DE"/>
         </w:rPr>
-        <w:t xml:space="preserve"> ${</w:t>
-      </w:r>
-      <w:proofErr w:type="spellStart"/>
-      <w:r>
-        <w:rPr>
-          <w:lang w:val="de-DE"/>
-        </w:rPr>
-        <w:t>schwierigkeit</w:t>
-      </w:r>
-      <w:proofErr w:type="spellEnd"/>
-      <w:r>
-        <w:rPr>
-          <w:lang w:val="de-DE"/>
-        </w:rPr>
-        <w:t xml:space="preserve">}, </w:t>
+        <w:t xml:space="preserve"> ${schwierigkeit}, </w:t>
       </w:r>
       <w:r>
         <w:rPr>
@@ -2481,42 +1640,14 @@
         <w:rPr>
           <w:lang w:val="de-DE"/>
         </w:rPr>
-        <w:t xml:space="preserve"> ${</w:t>
-      </w:r>
-      <w:proofErr w:type="spellStart"/>
-      <w:r>
-        <w:rPr>
-          <w:lang w:val="de-DE"/>
-        </w:rPr>
-        <w:t>tourlänge</w:t>
-      </w:r>
-      <w:proofErr w:type="spellEnd"/>
-      <w:r>
-        <w:rPr>
-          <w:lang w:val="de-DE"/>
-        </w:rPr>
-        <w:t>}</w:t>
+        <w:t xml:space="preserve"> ${tourlänge}</w:t>
       </w:r>
       <w:r>
         <w:rPr>
           <w:lang w:val="de-DE"/>
         </w:rPr>
         <w:br/>
-        <w:t>${</w:t>
-      </w:r>
-      <w:proofErr w:type="spellStart"/>
-      <w:r>
-        <w:rPr>
-          <w:lang w:val="de-DE"/>
-        </w:rPr>
-        <w:t>abfahrten</w:t>
-      </w:r>
-      <w:proofErr w:type="spellEnd"/>
-      <w:r>
-        <w:rPr>
-          <w:lang w:val="de-DE"/>
-        </w:rPr>
-        <w:t>}</w:t>
+        <w:t>${abfahrten}</w:t>
       </w:r>
     </w:p>
     <w:p>
@@ -2530,21 +1661,7 @@
         <w:rPr>
           <w:lang w:val="de-DE"/>
         </w:rPr>
-        <w:t>${</w:t>
-      </w:r>
-      <w:proofErr w:type="spellStart"/>
-      <w:r>
-        <w:rPr>
-          <w:lang w:val="de-DE"/>
-        </w:rPr>
-        <w:t>beschreibung</w:t>
-      </w:r>
-      <w:proofErr w:type="spellEnd"/>
-      <w:r>
-        <w:rPr>
-          <w:lang w:val="de-DE"/>
-        </w:rPr>
-        <w:t>}</w:t>
+        <w:t>${beschreibung}</w:t>
       </w:r>
     </w:p>
     <w:p>
@@ -2557,58 +1674,22 @@
         <w:rPr>
           <w:lang w:val="de-DE"/>
         </w:rPr>
-        <w:t>${</w:t>
-      </w:r>
-      <w:proofErr w:type="spellStart"/>
-      <w:r>
-        <w:rPr>
-          <w:lang w:val="de-DE"/>
-        </w:rPr>
-        <w:t>zusatzinfo</w:t>
-      </w:r>
-      <w:proofErr w:type="spellEnd"/>
-      <w:r>
-        <w:rPr>
-          <w:lang w:val="de-DE"/>
-        </w:rPr>
-        <w:t>}</w:t>
+        <w:t>${zusatzinfo}</w:t>
       </w:r>
       <w:r>
         <w:rPr>
           <w:lang w:val="de-DE"/>
         </w:rPr>
         <w:br/>
-        <w:t>${</w:t>
-      </w:r>
-      <w:proofErr w:type="spellStart"/>
-      <w:r>
-        <w:rPr>
-          <w:lang w:val="de-DE"/>
-        </w:rPr>
-        <w:t>tourleiter</w:t>
-      </w:r>
-      <w:proofErr w:type="spellEnd"/>
-      <w:r>
-        <w:rPr>
-          <w:lang w:val="de-DE"/>
-        </w:rPr>
-        <w:t>}</w:t>
+        <w:t>${tourleiter}</w:t>
       </w:r>
       <w:r>
         <w:rPr>
           <w:lang w:val="de-DE"/>
         </w:rPr>
         <w:br/>
-        <w:t>/</w:t>
-      </w:r>
-      <w:proofErr w:type="spellStart"/>
-      <w:r>
-        <w:rPr>
-          <w:lang w:val="de-DE"/>
-        </w:rPr>
-        <w:t>endtemplate</w:t>
-      </w:r>
-      <w:proofErr w:type="spellEnd"/>
+        <w:t>/endtemplate</w:t>
+      </w:r>
     </w:p>
     <w:p>
       <w:pPr>
@@ -2658,35 +1739,7 @@
         <w:rPr>
           <w:lang w:val="de-DE"/>
         </w:rPr>
-        <w:t>/</w:t>
-      </w:r>
-      <w:proofErr w:type="spellStart"/>
-      <w:r>
-        <w:rPr>
-          <w:lang w:val="de-DE"/>
-        </w:rPr>
-        <w:t>template</w:t>
-      </w:r>
-      <w:proofErr w:type="spellEnd"/>
-      <w:r>
-        <w:rPr>
-          <w:lang w:val="de-DE"/>
-        </w:rPr>
-        <w:t xml:space="preserve"> /tour /</w:t>
-      </w:r>
-      <w:proofErr w:type="spellStart"/>
-      <w:r>
-        <w:rPr>
-          <w:lang w:val="de-DE"/>
-        </w:rPr>
-        <w:t>selektion</w:t>
-      </w:r>
-      <w:proofErr w:type="spellEnd"/>
-      <w:r>
-        <w:rPr>
-          <w:lang w:val="de-DE"/>
-        </w:rPr>
-        <w:t>=</w:t>
+        <w:t>/template /tour /selektion=</w:t>
       </w:r>
       <w:r>
         <w:rPr>
@@ -2711,52 +1764,28 @@
           <w:color w:val="EE9512"/>
           <w:lang w:val="de-DE"/>
         </w:rPr>
-        <w:t>${</w:t>
-      </w:r>
-      <w:proofErr w:type="spellStart"/>
+        <w:t>${titel}</w:t>
+      </w:r>
       <w:r>
         <w:rPr>
           <w:color w:val="EE9512"/>
           <w:lang w:val="de-DE"/>
         </w:rPr>
-        <w:t>titel</w:t>
-      </w:r>
-      <w:proofErr w:type="spellEnd"/>
+        <w:tab/>
+      </w:r>
       <w:r>
         <w:rPr>
           <w:color w:val="EE9512"/>
           <w:lang w:val="de-DE"/>
         </w:rPr>
-        <w:t>}</w:t>
-      </w:r>
-      <w:r>
-        <w:rPr>
-          <w:color w:val="EE9512"/>
-          <w:lang w:val="de-DE"/>
-        </w:rPr>
         <w:tab/>
       </w:r>
       <w:r>
         <w:rPr>
-          <w:color w:val="EE9512"/>
-          <w:lang w:val="de-DE"/>
-        </w:rPr>
-        <w:tab/>
-      </w:r>
-      <w:r>
-        <w:rPr>
-          <w:lang w:val="de-DE"/>
-        </w:rPr>
-        <w:t>${</w:t>
-      </w:r>
-      <w:proofErr w:type="spellStart"/>
-      <w:r>
-        <w:rPr>
-          <w:lang w:val="de-DE"/>
-        </w:rPr>
-        <w:t>nummer</w:t>
-      </w:r>
-      <w:proofErr w:type="spellEnd"/>
+          <w:lang w:val="de-DE"/>
+        </w:rPr>
+        <w:t>${nummer</w:t>
+      </w:r>
       <w:r>
         <w:rPr>
           <w:lang w:val="de-DE"/>
@@ -2775,42 +1804,7 @@
         <w:rPr>
           <w:lang w:val="de-DE"/>
         </w:rPr>
-        <w:t>${</w:t>
-      </w:r>
-      <w:proofErr w:type="spellStart"/>
-      <w:r>
-        <w:rPr>
-          <w:lang w:val="de-DE"/>
-        </w:rPr>
-        <w:t>start</w:t>
-      </w:r>
-      <w:proofErr w:type="spellEnd"/>
-      <w:r>
-        <w:rPr>
-          <w:lang w:val="de-DE"/>
-        </w:rPr>
-        <w:t>}.</w:t>
-      </w:r>
-      <w:proofErr w:type="spellStart"/>
-      <w:r>
-        <w:rPr>
-          <w:lang w:val="de-DE"/>
-        </w:rPr>
-        <w:t>fmt</w:t>
-      </w:r>
-      <w:proofErr w:type="spellEnd"/>
-      <w:r>
-        <w:rPr>
-          <w:lang w:val="de-DE"/>
-        </w:rPr>
-        <w:t>(%a %</w:t>
-      </w:r>
-      <w:proofErr w:type="spellStart"/>
-      <w:r>
-        <w:rPr>
-          <w:lang w:val="de-DE"/>
-        </w:rPr>
-        <w:t>d</w:t>
+        <w:t>${start}.fmt(%a %d</w:t>
       </w:r>
       <w:proofErr w:type="gramStart"/>
       <w:r>
@@ -2824,14 +1818,7 @@
         <w:rPr>
           <w:lang w:val="de-DE"/>
         </w:rPr>
-        <w:t>m.%Y</w:t>
-      </w:r>
-      <w:proofErr w:type="spellEnd"/>
-      <w:r>
-        <w:rPr>
-          <w:lang w:val="de-DE"/>
-        </w:rPr>
-        <w:t>)</w:t>
+        <w:t>m.%Y)</w:t>
       </w:r>
       <w:r>
         <w:rPr>
@@ -2851,21 +1838,7 @@
         <w:rPr>
           <w:lang w:val="de-DE"/>
         </w:rPr>
-        <w:t>${</w:t>
-      </w:r>
-      <w:proofErr w:type="spellStart"/>
-      <w:r>
-        <w:rPr>
-          <w:lang w:val="de-DE"/>
-        </w:rPr>
-        <w:t>tourlänge</w:t>
-      </w:r>
-      <w:proofErr w:type="spellEnd"/>
-      <w:r>
-        <w:rPr>
-          <w:lang w:val="de-DE"/>
-        </w:rPr>
-        <w:t>}</w:t>
+        <w:t>${tourlänge}</w:t>
       </w:r>
       <w:r>
         <w:rPr>
@@ -2888,21 +1861,12 @@
         </w:rPr>
         <w:t>${</w:t>
       </w:r>
-      <w:proofErr w:type="spellStart"/>
       <w:r>
         <w:rPr>
           <w:rFonts w:cstheme="majorHAnsi"/>
           <w:lang w:val="de-DE"/>
         </w:rPr>
-        <w:t>schwierigkeitM</w:t>
-      </w:r>
-      <w:proofErr w:type="spellEnd"/>
-      <w:r>
-        <w:rPr>
-          <w:rFonts w:cstheme="majorHAnsi"/>
-          <w:lang w:val="de-DE"/>
-        </w:rPr>
-        <w:t>}</w:t>
+        <w:t>schwierigkeitM}</w:t>
       </w:r>
     </w:p>
     <w:p>
@@ -2923,21 +1887,7 @@
         <w:rPr>
           <w:lang w:val="de-DE"/>
         </w:rPr>
-        <w:t>${</w:t>
-      </w:r>
-      <w:proofErr w:type="spellStart"/>
-      <w:r>
-        <w:rPr>
-          <w:lang w:val="de-DE"/>
-        </w:rPr>
-        <w:t>höhenmeter</w:t>
-      </w:r>
-      <w:proofErr w:type="spellEnd"/>
-      <w:r>
-        <w:rPr>
-          <w:lang w:val="de-DE"/>
-        </w:rPr>
-        <w:t>}</w:t>
+        <w:t>${höhenmeter}</w:t>
       </w:r>
       <w:r>
         <w:rPr>
@@ -2951,14 +1901,12 @@
         </w:rPr>
         <w:t xml:space="preserve"> ${</w:t>
       </w:r>
-      <w:proofErr w:type="spellStart"/>
       <w:r>
         <w:rPr>
           <w:lang w:val="de-DE"/>
         </w:rPr>
         <w:t>character</w:t>
       </w:r>
-      <w:proofErr w:type="spellEnd"/>
       <w:r>
         <w:rPr>
           <w:lang w:val="de-DE"/>
@@ -2987,14 +1935,12 @@
         </w:rPr>
         <w:t>${</w:t>
       </w:r>
-      <w:proofErr w:type="spellStart"/>
       <w:r>
         <w:rPr>
           <w:lang w:val="de-DE"/>
         </w:rPr>
         <w:t>abfahrtenM</w:t>
       </w:r>
-      <w:proofErr w:type="spellEnd"/>
       <w:r>
         <w:rPr>
           <w:lang w:val="de-DE"/>
@@ -3013,21 +1959,7 @@
         <w:rPr>
           <w:lang w:val="de-DE"/>
         </w:rPr>
-        <w:t>${</w:t>
-      </w:r>
-      <w:proofErr w:type="spellStart"/>
-      <w:r>
-        <w:rPr>
-          <w:lang w:val="de-DE"/>
-        </w:rPr>
-        <w:t>beschreibung</w:t>
-      </w:r>
-      <w:proofErr w:type="spellEnd"/>
-      <w:r>
-        <w:rPr>
-          <w:lang w:val="de-DE"/>
-        </w:rPr>
-        <w:t>}</w:t>
+        <w:t>${beschreibung}</w:t>
       </w:r>
     </w:p>
     <w:p>
@@ -3047,14 +1979,7 @@
         <w:rPr>
           <w:lang w:val="de-DE"/>
         </w:rPr>
-        <w:t>${</w:t>
-      </w:r>
-      <w:proofErr w:type="spellStart"/>
-      <w:r>
-        <w:rPr>
-          <w:lang w:val="de-DE"/>
-        </w:rPr>
-        <w:t>tourleiter</w:t>
+        <w:t>${tourleiter</w:t>
       </w:r>
       <w:r>
         <w:rPr>
@@ -3062,7 +1987,6 @@
         </w:rPr>
         <w:t>M</w:t>
       </w:r>
-      <w:proofErr w:type="spellEnd"/>
       <w:r>
         <w:rPr>
           <w:lang w:val="de-DE"/>
@@ -3081,16 +2005,8 @@
         <w:rPr>
           <w:lang w:val="de-DE"/>
         </w:rPr>
-        <w:t>/</w:t>
-      </w:r>
-      <w:proofErr w:type="spellStart"/>
-      <w:r>
-        <w:rPr>
-          <w:lang w:val="de-DE"/>
-        </w:rPr>
-        <w:t>endtemplate</w:t>
-      </w:r>
-      <w:proofErr w:type="spellEnd"/>
+        <w:t>/endtemplate</w:t>
+      </w:r>
     </w:p>
     <w:p>
       <w:pPr>
@@ -3121,35 +2037,7 @@
         <w:rPr>
           <w:lang w:val="de-DE"/>
         </w:rPr>
-        <w:t>/</w:t>
-      </w:r>
-      <w:proofErr w:type="spellStart"/>
-      <w:r>
-        <w:rPr>
-          <w:lang w:val="de-DE"/>
-        </w:rPr>
-        <w:t>template</w:t>
-      </w:r>
-      <w:proofErr w:type="spellEnd"/>
-      <w:r>
-        <w:rPr>
-          <w:lang w:val="de-DE"/>
-        </w:rPr>
-        <w:t xml:space="preserve"> /tour /</w:t>
-      </w:r>
-      <w:proofErr w:type="spellStart"/>
-      <w:r>
-        <w:rPr>
-          <w:lang w:val="de-DE"/>
-        </w:rPr>
-        <w:t>selektion</w:t>
-      </w:r>
-      <w:proofErr w:type="spellEnd"/>
-      <w:r>
-        <w:rPr>
-          <w:lang w:val="de-DE"/>
-        </w:rPr>
-        <w:t>=</w:t>
+        <w:t>/template /tour /selektion=</w:t>
       </w:r>
       <w:r>
         <w:rPr>
@@ -3174,52 +2062,28 @@
           <w:color w:val="EE9512"/>
           <w:lang w:val="de-DE"/>
         </w:rPr>
-        <w:t>${</w:t>
-      </w:r>
-      <w:proofErr w:type="spellStart"/>
+        <w:t>${titel}</w:t>
+      </w:r>
       <w:r>
         <w:rPr>
           <w:color w:val="EE9512"/>
           <w:lang w:val="de-DE"/>
         </w:rPr>
-        <w:t>titel</w:t>
-      </w:r>
-      <w:proofErr w:type="spellEnd"/>
+        <w:tab/>
+      </w:r>
       <w:r>
         <w:rPr>
           <w:color w:val="EE9512"/>
           <w:lang w:val="de-DE"/>
         </w:rPr>
-        <w:t>}</w:t>
-      </w:r>
-      <w:r>
-        <w:rPr>
-          <w:color w:val="EE9512"/>
-          <w:lang w:val="de-DE"/>
-        </w:rPr>
         <w:tab/>
       </w:r>
       <w:r>
         <w:rPr>
-          <w:color w:val="EE9512"/>
-          <w:lang w:val="de-DE"/>
-        </w:rPr>
-        <w:tab/>
-      </w:r>
-      <w:r>
-        <w:rPr>
-          <w:lang w:val="de-DE"/>
-        </w:rPr>
-        <w:t>${</w:t>
-      </w:r>
-      <w:proofErr w:type="spellStart"/>
-      <w:r>
-        <w:rPr>
-          <w:lang w:val="de-DE"/>
-        </w:rPr>
-        <w:t>nummer</w:t>
-      </w:r>
-      <w:proofErr w:type="spellEnd"/>
+          <w:lang w:val="de-DE"/>
+        </w:rPr>
+        <w:t>${nummer</w:t>
+      </w:r>
       <w:r>
         <w:rPr>
           <w:lang w:val="de-DE"/>
@@ -3238,42 +2102,7 @@
         <w:rPr>
           <w:lang w:val="de-DE"/>
         </w:rPr>
-        <w:t>${</w:t>
-      </w:r>
-      <w:proofErr w:type="spellStart"/>
-      <w:r>
-        <w:rPr>
-          <w:lang w:val="de-DE"/>
-        </w:rPr>
-        <w:t>start</w:t>
-      </w:r>
-      <w:proofErr w:type="spellEnd"/>
-      <w:r>
-        <w:rPr>
-          <w:lang w:val="de-DE"/>
-        </w:rPr>
-        <w:t>}.</w:t>
-      </w:r>
-      <w:proofErr w:type="spellStart"/>
-      <w:r>
-        <w:rPr>
-          <w:lang w:val="de-DE"/>
-        </w:rPr>
-        <w:t>fmt</w:t>
-      </w:r>
-      <w:proofErr w:type="spellEnd"/>
-      <w:r>
-        <w:rPr>
-          <w:lang w:val="de-DE"/>
-        </w:rPr>
-        <w:t>(%a %</w:t>
-      </w:r>
-      <w:proofErr w:type="spellStart"/>
-      <w:r>
-        <w:rPr>
-          <w:lang w:val="de-DE"/>
-        </w:rPr>
-        <w:t>d</w:t>
+        <w:t>${start}.fmt(%a %d</w:t>
       </w:r>
       <w:proofErr w:type="gramStart"/>
       <w:r>
@@ -3287,14 +2116,7 @@
         <w:rPr>
           <w:lang w:val="de-DE"/>
         </w:rPr>
-        <w:t>m.%Y</w:t>
-      </w:r>
-      <w:proofErr w:type="spellEnd"/>
-      <w:r>
-        <w:rPr>
-          <w:lang w:val="de-DE"/>
-        </w:rPr>
-        <w:t>)</w:t>
+        <w:t>m.%Y)</w:t>
       </w:r>
       <w:r>
         <w:rPr>
@@ -3314,21 +2136,7 @@
         <w:rPr>
           <w:lang w:val="de-DE"/>
         </w:rPr>
-        <w:t>${</w:t>
-      </w:r>
-      <w:proofErr w:type="spellStart"/>
-      <w:r>
-        <w:rPr>
-          <w:lang w:val="de-DE"/>
-        </w:rPr>
-        <w:t>tourlänge</w:t>
-      </w:r>
-      <w:proofErr w:type="spellEnd"/>
-      <w:r>
-        <w:rPr>
-          <w:lang w:val="de-DE"/>
-        </w:rPr>
-        <w:t>}</w:t>
+        <w:t>${tourlänge}</w:t>
       </w:r>
       <w:r>
         <w:rPr>
@@ -3351,21 +2159,12 @@
         </w:rPr>
         <w:t>${</w:t>
       </w:r>
-      <w:proofErr w:type="spellStart"/>
       <w:r>
         <w:rPr>
           <w:rFonts w:cstheme="majorHAnsi"/>
           <w:lang w:val="de-DE"/>
         </w:rPr>
-        <w:t>schwierigkeitM</w:t>
-      </w:r>
-      <w:proofErr w:type="spellEnd"/>
-      <w:r>
-        <w:rPr>
-          <w:rFonts w:cstheme="majorHAnsi"/>
-          <w:lang w:val="de-DE"/>
-        </w:rPr>
-        <w:t>}</w:t>
+        <w:t>schwierigkeitM}</w:t>
       </w:r>
     </w:p>
     <w:p>
@@ -3386,21 +2185,7 @@
         <w:rPr>
           <w:lang w:val="de-DE"/>
         </w:rPr>
-        <w:t>${</w:t>
-      </w:r>
-      <w:proofErr w:type="spellStart"/>
-      <w:r>
-        <w:rPr>
-          <w:lang w:val="de-DE"/>
-        </w:rPr>
-        <w:t>höhenmeter</w:t>
-      </w:r>
-      <w:proofErr w:type="spellEnd"/>
-      <w:r>
-        <w:rPr>
-          <w:lang w:val="de-DE"/>
-        </w:rPr>
-        <w:t>}</w:t>
+        <w:t>${höhenmeter}</w:t>
       </w:r>
       <w:r>
         <w:rPr>
@@ -3414,14 +2199,12 @@
         </w:rPr>
         <w:t xml:space="preserve"> ${</w:t>
       </w:r>
-      <w:proofErr w:type="spellStart"/>
       <w:r>
         <w:rPr>
           <w:lang w:val="de-DE"/>
         </w:rPr>
         <w:t>character</w:t>
       </w:r>
-      <w:proofErr w:type="spellEnd"/>
       <w:r>
         <w:rPr>
           <w:lang w:val="de-DE"/>
@@ -3450,14 +2233,12 @@
         </w:rPr>
         <w:t>${</w:t>
       </w:r>
-      <w:proofErr w:type="spellStart"/>
       <w:r>
         <w:rPr>
           <w:lang w:val="de-DE"/>
         </w:rPr>
         <w:t>abfahrtenM</w:t>
       </w:r>
-      <w:proofErr w:type="spellEnd"/>
       <w:r>
         <w:rPr>
           <w:lang w:val="de-DE"/>
@@ -3476,21 +2257,7 @@
         <w:rPr>
           <w:lang w:val="de-DE"/>
         </w:rPr>
-        <w:t>${</w:t>
-      </w:r>
-      <w:proofErr w:type="spellStart"/>
-      <w:r>
-        <w:rPr>
-          <w:lang w:val="de-DE"/>
-        </w:rPr>
-        <w:t>beschreibung</w:t>
-      </w:r>
-      <w:proofErr w:type="spellEnd"/>
-      <w:r>
-        <w:rPr>
-          <w:lang w:val="de-DE"/>
-        </w:rPr>
-        <w:t>}</w:t>
+        <w:t>${beschreibung}</w:t>
       </w:r>
     </w:p>
     <w:p>
@@ -3510,14 +2277,7 @@
         <w:rPr>
           <w:lang w:val="de-DE"/>
         </w:rPr>
-        <w:t>${</w:t>
-      </w:r>
-      <w:proofErr w:type="spellStart"/>
-      <w:r>
-        <w:rPr>
-          <w:lang w:val="de-DE"/>
-        </w:rPr>
-        <w:t>tourleiter</w:t>
+        <w:t>${tourleiter</w:t>
       </w:r>
       <w:r>
         <w:rPr>
@@ -3525,7 +2285,6 @@
         </w:rPr>
         <w:t>M</w:t>
       </w:r>
-      <w:proofErr w:type="spellEnd"/>
       <w:r>
         <w:rPr>
           <w:lang w:val="de-DE"/>
@@ -3544,16 +2303,8 @@
         <w:rPr>
           <w:lang w:val="de-DE"/>
         </w:rPr>
-        <w:t>/</w:t>
-      </w:r>
-      <w:proofErr w:type="spellStart"/>
-      <w:r>
-        <w:rPr>
-          <w:lang w:val="de-DE"/>
-        </w:rPr>
-        <w:t>endtemplate</w:t>
-      </w:r>
-      <w:proofErr w:type="spellEnd"/>
+        <w:t>/endtemplate</w:t>
+      </w:r>
     </w:p>
     <w:p>
       <w:pPr>
@@ -3573,16 +2324,8 @@
         <w:rPr>
           <w:lang w:val="de-DE"/>
         </w:rPr>
-        <w:t xml:space="preserve">Stammtische und </w:t>
-      </w:r>
-      <w:proofErr w:type="spellStart"/>
-      <w:r>
-        <w:rPr>
-          <w:lang w:val="de-DE"/>
-        </w:rPr>
-        <w:t>Radlertreffs</w:t>
-      </w:r>
-      <w:proofErr w:type="spellEnd"/>
+        <w:t>Stammtische und Radlertreffs</w:t>
+      </w:r>
     </w:p>
     <w:p>
       <w:pPr>
@@ -3595,49 +2338,7 @@
         <w:rPr>
           <w:lang w:val="de-DE"/>
         </w:rPr>
-        <w:t>/</w:t>
-      </w:r>
-      <w:proofErr w:type="spellStart"/>
-      <w:r>
-        <w:rPr>
-          <w:lang w:val="de-DE"/>
-        </w:rPr>
-        <w:t>template</w:t>
-      </w:r>
-      <w:proofErr w:type="spellEnd"/>
-      <w:r>
-        <w:rPr>
-          <w:lang w:val="de-DE"/>
-        </w:rPr>
-        <w:t xml:space="preserve"> /</w:t>
-      </w:r>
-      <w:proofErr w:type="spellStart"/>
-      <w:r>
-        <w:rPr>
-          <w:lang w:val="de-DE"/>
-        </w:rPr>
-        <w:t>termin</w:t>
-      </w:r>
-      <w:proofErr w:type="spellEnd"/>
-      <w:r>
-        <w:rPr>
-          <w:lang w:val="de-DE"/>
-        </w:rPr>
-        <w:t xml:space="preserve"> /</w:t>
-      </w:r>
-      <w:proofErr w:type="spellStart"/>
-      <w:r>
-        <w:rPr>
-          <w:lang w:val="de-DE"/>
-        </w:rPr>
-        <w:t>selektion</w:t>
-      </w:r>
-      <w:proofErr w:type="spellEnd"/>
-      <w:r>
-        <w:rPr>
-          <w:lang w:val="de-DE"/>
-        </w:rPr>
-        <w:t>=</w:t>
+        <w:t>/template /termin /selektion=</w:t>
       </w:r>
       <w:r>
         <w:rPr>
@@ -3656,143 +2357,39 @@
           <w:b/>
           <w:lang w:val="de-DE"/>
         </w:rPr>
-        <w:t>${</w:t>
-      </w:r>
-      <w:proofErr w:type="spellStart"/>
+        <w:t xml:space="preserve">${start}.fmt(%A, %d. %B) </w:t>
+      </w:r>
+      <w:r>
+        <w:rPr>
+          <w:lang w:val="de-DE"/>
+        </w:rPr>
+        <w:t xml:space="preserve">${start}.fmt(%H:%M)-${end}.fmt(%H:%M) - </w:t>
+      </w:r>
+      <w:r>
+        <w:rPr>
+          <w:color w:val="EE7E0D"/>
+          <w:lang w:val="de-DE"/>
+        </w:rPr>
+        <w:t>${titel}</w:t>
+      </w:r>
+      <w:r>
+        <w:rPr>
+          <w:lang w:val="de-DE"/>
+        </w:rPr>
+        <w:br/>
+      </w:r>
       <w:r>
         <w:rPr>
           <w:b/>
           <w:lang w:val="de-DE"/>
         </w:rPr>
-        <w:t>start</w:t>
-      </w:r>
-      <w:proofErr w:type="spellEnd"/>
-      <w:r>
-        <w:rPr>
-          <w:b/>
-          <w:lang w:val="de-DE"/>
-        </w:rPr>
-        <w:t>}.</w:t>
-      </w:r>
-      <w:proofErr w:type="spellStart"/>
-      <w:r>
-        <w:rPr>
-          <w:b/>
-          <w:lang w:val="de-DE"/>
-        </w:rPr>
-        <w:t>fmt</w:t>
-      </w:r>
-      <w:proofErr w:type="spellEnd"/>
-      <w:r>
-        <w:rPr>
-          <w:b/>
-          <w:lang w:val="de-DE"/>
-        </w:rPr>
-        <w:t xml:space="preserve">(%A, %d. %B) </w:t>
-      </w:r>
-      <w:r>
-        <w:rPr>
-          <w:lang w:val="de-DE"/>
-        </w:rPr>
-        <w:t>${</w:t>
-      </w:r>
-      <w:proofErr w:type="spellStart"/>
-      <w:r>
-        <w:rPr>
-          <w:lang w:val="de-DE"/>
-        </w:rPr>
-        <w:t>start</w:t>
-      </w:r>
-      <w:proofErr w:type="spellEnd"/>
-      <w:r>
-        <w:rPr>
-          <w:lang w:val="de-DE"/>
-        </w:rPr>
-        <w:t>}.</w:t>
-      </w:r>
-      <w:proofErr w:type="spellStart"/>
-      <w:r>
-        <w:rPr>
-          <w:lang w:val="de-DE"/>
-        </w:rPr>
-        <w:t>fmt</w:t>
-      </w:r>
-      <w:proofErr w:type="spellEnd"/>
-      <w:r>
-        <w:rPr>
-          <w:lang w:val="de-DE"/>
-        </w:rPr>
-        <w:t>(%H:%M)-${end}.</w:t>
-      </w:r>
-      <w:proofErr w:type="spellStart"/>
-      <w:r>
-        <w:rPr>
-          <w:lang w:val="de-DE"/>
-        </w:rPr>
-        <w:t>fmt</w:t>
-      </w:r>
-      <w:proofErr w:type="spellEnd"/>
-      <w:r>
-        <w:rPr>
-          <w:lang w:val="de-DE"/>
-        </w:rPr>
-        <w:t xml:space="preserve">(%H:%M) - </w:t>
-      </w:r>
-      <w:r>
-        <w:rPr>
-          <w:color w:val="EE7E0D"/>
-          <w:lang w:val="de-DE"/>
-        </w:rPr>
-        <w:t>${</w:t>
-      </w:r>
-      <w:proofErr w:type="spellStart"/>
-      <w:r>
-        <w:rPr>
-          <w:color w:val="EE7E0D"/>
-          <w:lang w:val="de-DE"/>
-        </w:rPr>
-        <w:t>titel</w:t>
-      </w:r>
-      <w:proofErr w:type="spellEnd"/>
-      <w:r>
-        <w:rPr>
-          <w:color w:val="EE7E0D"/>
-          <w:lang w:val="de-DE"/>
-        </w:rPr>
-        <w:t>}</w:t>
-      </w:r>
-      <w:r>
-        <w:rPr>
-          <w:lang w:val="de-DE"/>
-        </w:rPr>
-        <w:br/>
-      </w:r>
-      <w:r>
-        <w:rPr>
-          <w:b/>
-          <w:lang w:val="de-DE"/>
-        </w:rPr>
         <w:t xml:space="preserve">Kategorie: </w:t>
       </w:r>
       <w:r>
         <w:rPr>
           <w:lang w:val="de-DE"/>
         </w:rPr>
-        <w:t>${</w:t>
-      </w:r>
-      <w:proofErr w:type="spellStart"/>
-      <w:r>
-        <w:rPr>
-          <w:lang w:val="de-DE"/>
-        </w:rPr>
-        <w:t>kategorie</w:t>
-      </w:r>
-      <w:proofErr w:type="spellEnd"/>
-      <w:r>
-        <w:rPr>
-          <w:lang w:val="de-DE"/>
-        </w:rPr>
-        <w:t>}</w:t>
+        <w:t>${kategorie}</w:t>
       </w:r>
     </w:p>
     <w:p>
@@ -3813,35 +2410,7 @@
         <w:rPr>
           <w:lang w:val="de-DE"/>
         </w:rPr>
-        <w:t>${</w:t>
-      </w:r>
-      <w:proofErr w:type="spellStart"/>
-      <w:r>
-        <w:rPr>
-          <w:lang w:val="de-DE"/>
-        </w:rPr>
-        <w:t>city</w:t>
-      </w:r>
-      <w:proofErr w:type="spellEnd"/>
-      <w:r>
-        <w:rPr>
-          <w:lang w:val="de-DE"/>
-        </w:rPr>
-        <w:t>}, ${</w:t>
-      </w:r>
-      <w:proofErr w:type="spellStart"/>
-      <w:r>
-        <w:rPr>
-          <w:lang w:val="de-DE"/>
-        </w:rPr>
-        <w:t>street</w:t>
-      </w:r>
-      <w:proofErr w:type="spellEnd"/>
-      <w:r>
-        <w:rPr>
-          <w:lang w:val="de-DE"/>
-        </w:rPr>
-        <w:t>}</w:t>
+        <w:t>${city}, ${street}</w:t>
       </w:r>
     </w:p>
     <w:p>
@@ -3855,21 +2424,7 @@
         <w:rPr>
           <w:lang w:val="de-DE"/>
         </w:rPr>
-        <w:t>${</w:t>
-      </w:r>
-      <w:proofErr w:type="spellStart"/>
-      <w:r>
-        <w:rPr>
-          <w:lang w:val="de-DE"/>
-        </w:rPr>
-        <w:t>beschreibung</w:t>
-      </w:r>
-      <w:proofErr w:type="spellEnd"/>
-      <w:r>
-        <w:rPr>
-          <w:lang w:val="de-DE"/>
-        </w:rPr>
-        <w:t>}</w:t>
+        <w:t>${beschreibung}</w:t>
       </w:r>
     </w:p>
     <w:p>
@@ -3882,16 +2437,8 @@
         <w:rPr>
           <w:lang w:val="de-DE"/>
         </w:rPr>
-        <w:t>/</w:t>
-      </w:r>
-      <w:proofErr w:type="spellStart"/>
-      <w:r>
-        <w:rPr>
-          <w:lang w:val="de-DE"/>
-        </w:rPr>
-        <w:t>endtemplate</w:t>
-      </w:r>
-      <w:proofErr w:type="spellEnd"/>
+        <w:t>/endtemplate</w:t>
+      </w:r>
     </w:p>
     <w:p>
       <w:pPr>
@@ -3919,49 +2466,7 @@
         <w:rPr>
           <w:lang w:val="de-DE"/>
         </w:rPr>
-        <w:t>/</w:t>
-      </w:r>
-      <w:proofErr w:type="spellStart"/>
-      <w:r>
-        <w:rPr>
-          <w:lang w:val="de-DE"/>
-        </w:rPr>
-        <w:t>template</w:t>
-      </w:r>
-      <w:proofErr w:type="spellEnd"/>
-      <w:r>
-        <w:rPr>
-          <w:lang w:val="de-DE"/>
-        </w:rPr>
-        <w:t xml:space="preserve"> /</w:t>
-      </w:r>
-      <w:proofErr w:type="spellStart"/>
-      <w:r>
-        <w:rPr>
-          <w:lang w:val="de-DE"/>
-        </w:rPr>
-        <w:t>termin</w:t>
-      </w:r>
-      <w:proofErr w:type="spellEnd"/>
-      <w:r>
-        <w:rPr>
-          <w:lang w:val="de-DE"/>
-        </w:rPr>
-        <w:t xml:space="preserve"> /</w:t>
-      </w:r>
-      <w:proofErr w:type="spellStart"/>
-      <w:r>
-        <w:rPr>
-          <w:lang w:val="de-DE"/>
-        </w:rPr>
-        <w:t>selektion</w:t>
-      </w:r>
-      <w:proofErr w:type="spellEnd"/>
-      <w:r>
-        <w:rPr>
-          <w:lang w:val="de-DE"/>
-        </w:rPr>
-        <w:t>=</w:t>
+        <w:t>/template /termin /selektion=</w:t>
       </w:r>
       <w:r>
         <w:rPr>
@@ -3980,143 +2485,39 @@
           <w:b/>
           <w:lang w:val="de-DE"/>
         </w:rPr>
-        <w:t>${</w:t>
-      </w:r>
-      <w:proofErr w:type="spellStart"/>
+        <w:t xml:space="preserve">${start}.fmt(%A, %d. %B) </w:t>
+      </w:r>
+      <w:r>
+        <w:rPr>
+          <w:lang w:val="de-DE"/>
+        </w:rPr>
+        <w:t xml:space="preserve">${start}.fmt(%H:%M)-${end}.fmt(%H:%M) - </w:t>
+      </w:r>
+      <w:r>
+        <w:rPr>
+          <w:color w:val="EE7E0D"/>
+          <w:lang w:val="de-DE"/>
+        </w:rPr>
+        <w:t>${titel}</w:t>
+      </w:r>
+      <w:r>
+        <w:rPr>
+          <w:lang w:val="de-DE"/>
+        </w:rPr>
+        <w:br/>
+      </w:r>
       <w:r>
         <w:rPr>
           <w:b/>
           <w:lang w:val="de-DE"/>
         </w:rPr>
-        <w:t>start</w:t>
-      </w:r>
-      <w:proofErr w:type="spellEnd"/>
-      <w:r>
-        <w:rPr>
-          <w:b/>
-          <w:lang w:val="de-DE"/>
-        </w:rPr>
-        <w:t>}.</w:t>
-      </w:r>
-      <w:proofErr w:type="spellStart"/>
-      <w:r>
-        <w:rPr>
-          <w:b/>
-          <w:lang w:val="de-DE"/>
-        </w:rPr>
-        <w:t>fmt</w:t>
-      </w:r>
-      <w:proofErr w:type="spellEnd"/>
-      <w:r>
-        <w:rPr>
-          <w:b/>
-          <w:lang w:val="de-DE"/>
-        </w:rPr>
-        <w:t xml:space="preserve">(%A, %d. %B) </w:t>
-      </w:r>
-      <w:r>
-        <w:rPr>
-          <w:lang w:val="de-DE"/>
-        </w:rPr>
-        <w:t>${</w:t>
-      </w:r>
-      <w:proofErr w:type="spellStart"/>
-      <w:r>
-        <w:rPr>
-          <w:lang w:val="de-DE"/>
-        </w:rPr>
-        <w:t>start</w:t>
-      </w:r>
-      <w:proofErr w:type="spellEnd"/>
-      <w:r>
-        <w:rPr>
-          <w:lang w:val="de-DE"/>
-        </w:rPr>
-        <w:t>}.</w:t>
-      </w:r>
-      <w:proofErr w:type="spellStart"/>
-      <w:r>
-        <w:rPr>
-          <w:lang w:val="de-DE"/>
-        </w:rPr>
-        <w:t>fmt</w:t>
-      </w:r>
-      <w:proofErr w:type="spellEnd"/>
-      <w:r>
-        <w:rPr>
-          <w:lang w:val="de-DE"/>
-        </w:rPr>
-        <w:t>(%H:%M)-${end}.</w:t>
-      </w:r>
-      <w:proofErr w:type="spellStart"/>
-      <w:r>
-        <w:rPr>
-          <w:lang w:val="de-DE"/>
-        </w:rPr>
-        <w:t>fmt</w:t>
-      </w:r>
-      <w:proofErr w:type="spellEnd"/>
-      <w:r>
-        <w:rPr>
-          <w:lang w:val="de-DE"/>
-        </w:rPr>
-        <w:t xml:space="preserve">(%H:%M) - </w:t>
-      </w:r>
-      <w:r>
-        <w:rPr>
-          <w:color w:val="EE7E0D"/>
-          <w:lang w:val="de-DE"/>
-        </w:rPr>
-        <w:t>${</w:t>
-      </w:r>
-      <w:proofErr w:type="spellStart"/>
-      <w:r>
-        <w:rPr>
-          <w:color w:val="EE7E0D"/>
-          <w:lang w:val="de-DE"/>
-        </w:rPr>
-        <w:t>titel</w:t>
-      </w:r>
-      <w:proofErr w:type="spellEnd"/>
-      <w:r>
-        <w:rPr>
-          <w:color w:val="EE7E0D"/>
-          <w:lang w:val="de-DE"/>
-        </w:rPr>
-        <w:t>}</w:t>
-      </w:r>
-      <w:r>
-        <w:rPr>
-          <w:lang w:val="de-DE"/>
-        </w:rPr>
-        <w:br/>
-      </w:r>
-      <w:r>
-        <w:rPr>
-          <w:b/>
-          <w:lang w:val="de-DE"/>
-        </w:rPr>
         <w:t xml:space="preserve">Kategorie: </w:t>
       </w:r>
       <w:r>
         <w:rPr>
           <w:lang w:val="de-DE"/>
         </w:rPr>
-        <w:t>${</w:t>
-      </w:r>
-      <w:proofErr w:type="spellStart"/>
-      <w:r>
-        <w:rPr>
-          <w:lang w:val="de-DE"/>
-        </w:rPr>
-        <w:t>kategorie</w:t>
-      </w:r>
-      <w:proofErr w:type="spellEnd"/>
-      <w:r>
-        <w:rPr>
-          <w:lang w:val="de-DE"/>
-        </w:rPr>
-        <w:t>}</w:t>
+        <w:t>${kategorie}</w:t>
       </w:r>
     </w:p>
     <w:p>
@@ -4137,35 +2538,7 @@
         <w:rPr>
           <w:lang w:val="de-DE"/>
         </w:rPr>
-        <w:t>${</w:t>
-      </w:r>
-      <w:proofErr w:type="spellStart"/>
-      <w:r>
-        <w:rPr>
-          <w:lang w:val="de-DE"/>
-        </w:rPr>
-        <w:t>city</w:t>
-      </w:r>
-      <w:proofErr w:type="spellEnd"/>
-      <w:r>
-        <w:rPr>
-          <w:lang w:val="de-DE"/>
-        </w:rPr>
-        <w:t>}, ${</w:t>
-      </w:r>
-      <w:proofErr w:type="spellStart"/>
-      <w:r>
-        <w:rPr>
-          <w:lang w:val="de-DE"/>
-        </w:rPr>
-        <w:t>street</w:t>
-      </w:r>
-      <w:proofErr w:type="spellEnd"/>
-      <w:r>
-        <w:rPr>
-          <w:lang w:val="de-DE"/>
-        </w:rPr>
-        <w:t>}</w:t>
+        <w:t>${city}, ${street}</w:t>
       </w:r>
     </w:p>
     <w:p>
@@ -4179,21 +2552,7 @@
         <w:rPr>
           <w:lang w:val="de-DE"/>
         </w:rPr>
-        <w:t>${</w:t>
-      </w:r>
-      <w:proofErr w:type="spellStart"/>
-      <w:r>
-        <w:rPr>
-          <w:lang w:val="de-DE"/>
-        </w:rPr>
-        <w:t>beschreibung</w:t>
-      </w:r>
-      <w:proofErr w:type="spellEnd"/>
-      <w:r>
-        <w:rPr>
-          <w:lang w:val="de-DE"/>
-        </w:rPr>
-        <w:t>}</w:t>
+        <w:t>${beschreibung}</w:t>
       </w:r>
     </w:p>
     <w:p>
@@ -4206,16 +2565,8 @@
         <w:rPr>
           <w:lang w:val="de-DE"/>
         </w:rPr>
-        <w:t>/</w:t>
-      </w:r>
-      <w:proofErr w:type="spellStart"/>
-      <w:r>
-        <w:rPr>
-          <w:lang w:val="de-DE"/>
-        </w:rPr>
-        <w:t>endtemplate</w:t>
-      </w:r>
-      <w:proofErr w:type="spellEnd"/>
+        <w:t>/endtemplate</w:t>
+      </w:r>
     </w:p>
     <w:p>
       <w:pPr>
@@ -16389,7 +14740,7 @@
 </file>
 
 <file path=customXml/itemProps1.xml><?xml version="1.0" encoding="utf-8"?>
-<ds:datastoreItem xmlns:ds="http://schemas.openxmlformats.org/officeDocument/2006/customXml" ds:itemID="{EBD62931-968D-4ACE-9051-CDCCD1C81C3A}">
+<ds:datastoreItem xmlns:ds="http://schemas.openxmlformats.org/officeDocument/2006/customXml" ds:itemID="{598910D7-7036-4A70-87DF-924AA2C01385}">
   <ds:schemaRefs>
     <ds:schemaRef ds:uri="http://schemas.openxmlformats.org/officeDocument/2006/bibliography"/>
   </ds:schemaRefs>

</xml_diff>